<commit_message>
FileReader very well developed
</commit_message>
<xml_diff>
--- a/src/resources/Reporting tool.docx
+++ b/src/resources/Reporting tool.docx
@@ -43,10 +43,7 @@
         <w:t xml:space="preserve">The purpose of this is for letting us build a proper tool useful to get </w:t>
       </w:r>
       <w:r>
-        <w:t>reports on errors thrown by OGI’s applications during their runtimes.</w:t>
-      </w:r>
-      <w:r>
-        <w:t xml:space="preserve"> Since most of the “red ones” are ignored during developmen</w:t>
+        <w:t>reports on errors thrown by OGI’s applications during their runtimes. Since most of the “red ones” are ignored during developmen</w:t>
       </w:r>
       <w:r>
         <w:t>t, we want to keep track of them all.</w:t>
@@ -91,10 +88,7 @@
     </w:p>
     <w:p>
       <w:r>
-        <w:t>As a user,</w:t>
-      </w:r>
-      <w:r>
-        <w:t xml:space="preserve"> I want to configure the application so I can</w:t>
+        <w:t>As a user, I want to configure the application so I can</w:t>
       </w:r>
       <w:r>
         <w:t xml:space="preserve"> schedule it to give me reports of </w:t>
@@ -138,13 +132,16 @@
     </w:p>
     <w:p>
       <w:r>
-        <w:t>As a developer, I want to make the system intelligent enough to add a new severe/info severity type to the lists as soon the system finds a new one.</w:t>
-      </w:r>
-    </w:p>
-    <w:p>
-      <w:bookmarkStart w:id="0" w:name="_GoBack"/>
-      <w:bookmarkEnd w:id="0"/>
-    </w:p>
+        <w:t xml:space="preserve">As a developer, I want to make the system intelligent enough to add a new severe/info severity type to the lists as soon the </w:t>
+      </w:r>
+      <w:r>
+        <w:t>parser</w:t>
+      </w:r>
+      <w:r>
+        <w:t xml:space="preserve"> finds a new one.</w:t>
+      </w:r>
+    </w:p>
+    <w:p/>
     <w:sectPr>
       <w:pgSz w:w="11906" w:h="16838"/>
       <w:pgMar w:top="1440" w:right="1440" w:bottom="1440" w:left="1440" w:header="708" w:footer="708" w:gutter="0"/>
@@ -574,6 +571,7 @@
   <w:style w:type="character" w:default="1" w:styleId="DefaultParagraphFont">
     <w:name w:val="Default Paragraph Font"/>
     <w:uiPriority w:val="1"/>
+    <w:semiHidden/>
     <w:unhideWhenUsed/>
   </w:style>
   <w:style w:type="table" w:default="1" w:styleId="TableNormal">

</xml_diff>

<commit_message>
Logs and more logs
</commit_message>
<xml_diff>
--- a/src/resources/Reporting tool.docx
+++ b/src/resources/Reporting tool.docx
@@ -205,8 +205,14 @@
     <w:p>
       <w:pPr>
         <w:pStyle w:val="Heading2"/>
-      </w:pPr>
-      <w:r>
+        <w:rPr>
+          <w:lang w:val="pt-PT"/>
+        </w:rPr>
+      </w:pPr>
+      <w:r>
+        <w:rPr>
+          <w:lang w:val="pt-PT"/>
+        </w:rPr>
         <w:t>Performance</w:t>
       </w:r>
     </w:p>
@@ -217,9 +223,13 @@
           <w:color w:val="2E74B5" w:themeColor="accent1" w:themeShade="BF"/>
           <w:sz w:val="26"/>
           <w:szCs w:val="26"/>
-        </w:rPr>
-      </w:pPr>
-      <w:r>
+          <w:lang w:val="pt-PT"/>
+        </w:rPr>
+      </w:pPr>
+      <w:r>
+        <w:rPr>
+          <w:lang w:val="pt-PT"/>
+        </w:rPr>
         <w:br w:type="page"/>
       </w:r>
     </w:p>
@@ -494,6 +504,30 @@
           <w:lang w:val="pt-PT"/>
         </w:rPr>
       </w:pPr>
+      <w:r>
+        <w:rPr>
+          <w:lang w:val="pt-PT"/>
+        </w:rPr>
+        <w:t>API-first design</w:t>
+      </w:r>
+    </w:p>
+    <w:p>
+      <w:pPr>
+        <w:pStyle w:val="ListParagraph"/>
+        <w:numPr>
+          <w:ilvl w:val="1"/>
+          <w:numId w:val="2"/>
+        </w:numPr>
+        <w:rPr>
+          <w:lang w:val="pt-PT"/>
+        </w:rPr>
+      </w:pPr>
+      <w:r>
+        <w:rPr>
+          <w:lang w:val="pt-PT"/>
+        </w:rPr>
+        <w:t>Criar criadores de coisas, acho eu.</w:t>
+      </w:r>
       <w:bookmarkStart w:id="0" w:name="_GoBack"/>
       <w:bookmarkEnd w:id="0"/>
     </w:p>

</xml_diff>

<commit_message>
[200117]: nothing to report, no one cares about this
</commit_message>
<xml_diff>
--- a/src/resources/Reporting tool.docx
+++ b/src/resources/Reporting tool.docx
@@ -219,32 +219,256 @@
     <w:p>
       <w:pPr>
         <w:rPr>
+          <w:lang w:val="pt-PT"/>
+        </w:rPr>
+      </w:pPr>
+    </w:p>
+    <w:p>
+      <w:pPr>
+        <w:rPr>
           <w:rFonts w:asciiTheme="majorHAnsi" w:eastAsiaTheme="majorEastAsia" w:hAnsiTheme="majorHAnsi" w:cstheme="majorBidi"/>
           <w:color w:val="2E74B5" w:themeColor="accent1" w:themeShade="BF"/>
           <w:sz w:val="26"/>
           <w:szCs w:val="26"/>
-          <w:lang w:val="pt-PT"/>
-        </w:rPr>
-      </w:pPr>
-      <w:r>
-        <w:rPr>
-          <w:lang w:val="pt-PT"/>
-        </w:rPr>
+        </w:rPr>
+      </w:pPr>
+      <w:r>
         <w:br w:type="page"/>
       </w:r>
     </w:p>
     <w:p>
       <w:pPr>
         <w:pStyle w:val="Heading2"/>
-        <w:rPr>
-          <w:lang w:val="pt-PT"/>
-        </w:rPr>
-      </w:pPr>
-      <w:r>
-        <w:rPr>
-          <w:lang w:val="pt-PT"/>
-        </w:rPr>
+      </w:pPr>
+      <w:r>
         <w:lastRenderedPageBreak/>
+        <w:t>Add new applications</w:t>
+      </w:r>
+    </w:p>
+    <w:p>
+      <w:r>
+        <w:t xml:space="preserve">To add </w:t>
+      </w:r>
+      <w:r>
+        <w:t>new applications to the reporter, you’ll have to go to:</w:t>
+      </w:r>
+    </w:p>
+    <w:p>
+      <w:pPr>
+        <w:pStyle w:val="ListParagraph"/>
+        <w:numPr>
+          <w:ilvl w:val="0"/>
+          <w:numId w:val="3"/>
+        </w:numPr>
+      </w:pPr>
+      <w:r>
+        <w:t xml:space="preserve">Create a new class inside </w:t>
+      </w:r>
+      <w:proofErr w:type="spellStart"/>
+      <w:r>
+        <w:t>lib.gui.applications.specific</w:t>
+      </w:r>
+      <w:proofErr w:type="spellEnd"/>
+      <w:r>
+        <w:t xml:space="preserve"> package named as </w:t>
+      </w:r>
+      <w:r>
+        <w:rPr>
+          <w:b/>
+        </w:rPr>
+        <w:t>*AppName*ApplicationPanel.java</w:t>
+      </w:r>
+      <w:r>
+        <w:rPr>
+          <w:b/>
+        </w:rPr>
+        <w:t xml:space="preserve"> </w:t>
+      </w:r>
+      <w:r>
+        <w:t>which extends ApplicationPanel.java (follow the existing ones to match consistency)</w:t>
+      </w:r>
+    </w:p>
+    <w:p>
+      <w:pPr>
+        <w:pStyle w:val="ListParagraph"/>
+        <w:numPr>
+          <w:ilvl w:val="0"/>
+          <w:numId w:val="3"/>
+        </w:numPr>
+      </w:pPr>
+      <w:r>
+        <w:rPr>
+          <w:b/>
+        </w:rPr>
+        <w:t>ApplicationsPanel.java</w:t>
+      </w:r>
+      <w:r>
+        <w:t xml:space="preserve">: add it in the </w:t>
+      </w:r>
+      <w:r>
+        <w:rPr>
+          <w:i/>
+        </w:rPr>
+        <w:t>private static final String *</w:t>
+      </w:r>
+      <w:proofErr w:type="spellStart"/>
+      <w:r>
+        <w:rPr>
+          <w:i/>
+        </w:rPr>
+        <w:t>appName</w:t>
+      </w:r>
+      <w:proofErr w:type="spellEnd"/>
+      <w:r>
+        <w:rPr>
+          <w:i/>
+        </w:rPr>
+        <w:t xml:space="preserve">*Application </w:t>
+      </w:r>
+      <w:r>
+        <w:t xml:space="preserve">section and then add it a new switch case inside </w:t>
+      </w:r>
+      <w:proofErr w:type="spellStart"/>
+      <w:r>
+        <w:t>addNewApplicationPanel</w:t>
+      </w:r>
+      <w:proofErr w:type="spellEnd"/>
+      <w:r>
+        <w:t xml:space="preserve"> using the previously created class.</w:t>
+      </w:r>
+    </w:p>
+    <w:p>
+      <w:pPr>
+        <w:pStyle w:val="ListParagraph"/>
+        <w:numPr>
+          <w:ilvl w:val="0"/>
+          <w:numId w:val="3"/>
+        </w:numPr>
+      </w:pPr>
+      <w:r>
+        <w:rPr>
+          <w:b/>
+        </w:rPr>
+        <w:t>OpenReportConfig.java</w:t>
+      </w:r>
+      <w:r>
+        <w:rPr>
+          <w:b/>
+        </w:rPr>
+        <w:t>:</w:t>
+      </w:r>
+      <w:r>
+        <w:t xml:space="preserve"> add it wherever you find appropriate (for now it is in an alphabetical order)</w:t>
+      </w:r>
+    </w:p>
+    <w:p>
+      <w:pPr>
+        <w:pStyle w:val="ListParagraph"/>
+        <w:numPr>
+          <w:ilvl w:val="0"/>
+          <w:numId w:val="3"/>
+        </w:numPr>
+      </w:pPr>
+      <w:r>
+        <w:rPr>
+          <w:b/>
+        </w:rPr>
+        <w:t>ReportConfig.java</w:t>
+      </w:r>
+      <w:r>
+        <w:rPr>
+          <w:b/>
+        </w:rPr>
+        <w:t>:</w:t>
+      </w:r>
+      <w:r>
+        <w:t xml:space="preserve"> and add it inside the </w:t>
+      </w:r>
+      <w:proofErr w:type="spellStart"/>
+      <w:r>
+        <w:t>init</w:t>
+      </w:r>
+      <w:proofErr w:type="spellEnd"/>
+      <w:r>
+        <w:t xml:space="preserve">() method as </w:t>
+      </w:r>
+      <w:proofErr w:type="spellStart"/>
+      <w:r>
+        <w:rPr>
+          <w:b/>
+        </w:rPr>
+        <w:t>this.applications.put</w:t>
+      </w:r>
+      <w:proofErr w:type="spellEnd"/>
+      <w:r>
+        <w:rPr>
+          <w:b/>
+        </w:rPr>
+        <w:t>(</w:t>
+      </w:r>
+      <w:proofErr w:type="spellStart"/>
+      <w:r>
+        <w:rPr>
+          <w:b/>
+        </w:rPr>
+        <w:t>ApplicationsPanel</w:t>
+      </w:r>
+      <w:proofErr w:type="spellEnd"/>
+      <w:r>
+        <w:rPr>
+          <w:b/>
+        </w:rPr>
+        <w:t>.*</w:t>
+      </w:r>
+      <w:proofErr w:type="spellStart"/>
+      <w:r>
+        <w:rPr>
+          <w:b/>
+        </w:rPr>
+        <w:t>appName</w:t>
+      </w:r>
+      <w:proofErr w:type="spellEnd"/>
+      <w:r>
+        <w:rPr>
+          <w:b/>
+        </w:rPr>
+        <w:t>*Application, null);</w:t>
+      </w:r>
+      <w:bookmarkStart w:id="0" w:name="_GoBack"/>
+      <w:bookmarkEnd w:id="0"/>
+    </w:p>
+    <w:p>
+      <w:r>
+        <w:br w:type="page"/>
+      </w:r>
+    </w:p>
+    <w:p>
+      <w:pPr>
+        <w:pStyle w:val="ListParagraph"/>
+        <w:ind w:left="765"/>
+      </w:pPr>
+    </w:p>
+    <w:p>
+      <w:pPr>
+        <w:rPr>
+          <w:rFonts w:asciiTheme="majorHAnsi" w:eastAsiaTheme="majorEastAsia" w:hAnsiTheme="majorHAnsi" w:cstheme="majorBidi"/>
+          <w:color w:val="2E74B5" w:themeColor="accent1" w:themeShade="BF"/>
+          <w:sz w:val="26"/>
+          <w:szCs w:val="26"/>
+        </w:rPr>
+      </w:pPr>
+    </w:p>
+    <w:p>
+      <w:pPr>
+        <w:pStyle w:val="Heading2"/>
+        <w:rPr>
+          <w:lang w:val="pt-PT"/>
+        </w:rPr>
+      </w:pPr>
+      <w:r>
+        <w:rPr>
+          <w:lang w:val="pt-PT"/>
+        </w:rPr>
         <w:t>Temp</w:t>
       </w:r>
     </w:p>
@@ -528,8 +752,6 @@
         </w:rPr>
         <w:t>Criar criadores de coisas, acho eu.</w:t>
       </w:r>
-      <w:bookmarkStart w:id="0" w:name="_GoBack"/>
-      <w:bookmarkEnd w:id="0"/>
     </w:p>
     <w:sectPr>
       <w:pgSz w:w="11906" w:h="16838"/>
@@ -544,6 +766,119 @@
 <file path=word/numbering.xml><?xml version="1.0" encoding="utf-8"?>
 <w:numbering xmlns:wpc="http://schemas.microsoft.com/office/word/2010/wordprocessingCanvas" xmlns:mc="http://schemas.openxmlformats.org/markup-compatibility/2006" xmlns:o="urn:schemas-microsoft-com:office:office" xmlns:r="http://schemas.openxmlformats.org/officeDocument/2006/relationships" xmlns:m="http://schemas.openxmlformats.org/officeDocument/2006/math" xmlns:v="urn:schemas-microsoft-com:vml" xmlns:wp14="http://schemas.microsoft.com/office/word/2010/wordprocessingDrawing" xmlns:wp="http://schemas.openxmlformats.org/drawingml/2006/wordprocessingDrawing" xmlns:w10="urn:schemas-microsoft-com:office:word" xmlns:w="http://schemas.openxmlformats.org/wordprocessingml/2006/main" xmlns:w14="http://schemas.microsoft.com/office/word/2010/wordml" xmlns:w15="http://schemas.microsoft.com/office/word/2012/wordml" xmlns:wpg="http://schemas.microsoft.com/office/word/2010/wordprocessingGroup" xmlns:wpi="http://schemas.microsoft.com/office/word/2010/wordprocessingInk" xmlns:wne="http://schemas.microsoft.com/office/word/2006/wordml" xmlns:wps="http://schemas.microsoft.com/office/word/2010/wordprocessingShape" mc:Ignorable="w14 w15 wp14">
   <w:abstractNum w:abstractNumId="0">
+    <w:nsid w:val="07284950"/>
+    <w:multiLevelType w:val="hybridMultilevel"/>
+    <w:tmpl w:val="7750D42A"/>
+    <w:lvl w:ilvl="0" w:tplc="08090001">
+      <w:start w:val="1"/>
+      <w:numFmt w:val="bullet"/>
+      <w:lvlText w:val=""/>
+      <w:lvlJc w:val="left"/>
+      <w:pPr>
+        <w:ind w:left="765" w:hanging="360"/>
+      </w:pPr>
+      <w:rPr>
+        <w:rFonts w:ascii="Symbol" w:hAnsi="Symbol" w:hint="default"/>
+      </w:rPr>
+    </w:lvl>
+    <w:lvl w:ilvl="1" w:tplc="08090003" w:tentative="1">
+      <w:start w:val="1"/>
+      <w:numFmt w:val="bullet"/>
+      <w:lvlText w:val="o"/>
+      <w:lvlJc w:val="left"/>
+      <w:pPr>
+        <w:ind w:left="1485" w:hanging="360"/>
+      </w:pPr>
+      <w:rPr>
+        <w:rFonts w:ascii="Courier New" w:hAnsi="Courier New" w:cs="Courier New" w:hint="default"/>
+      </w:rPr>
+    </w:lvl>
+    <w:lvl w:ilvl="2" w:tplc="08090005" w:tentative="1">
+      <w:start w:val="1"/>
+      <w:numFmt w:val="bullet"/>
+      <w:lvlText w:val=""/>
+      <w:lvlJc w:val="left"/>
+      <w:pPr>
+        <w:ind w:left="2205" w:hanging="360"/>
+      </w:pPr>
+      <w:rPr>
+        <w:rFonts w:ascii="Wingdings" w:hAnsi="Wingdings" w:hint="default"/>
+      </w:rPr>
+    </w:lvl>
+    <w:lvl w:ilvl="3" w:tplc="08090001" w:tentative="1">
+      <w:start w:val="1"/>
+      <w:numFmt w:val="bullet"/>
+      <w:lvlText w:val=""/>
+      <w:lvlJc w:val="left"/>
+      <w:pPr>
+        <w:ind w:left="2925" w:hanging="360"/>
+      </w:pPr>
+      <w:rPr>
+        <w:rFonts w:ascii="Symbol" w:hAnsi="Symbol" w:hint="default"/>
+      </w:rPr>
+    </w:lvl>
+    <w:lvl w:ilvl="4" w:tplc="08090003" w:tentative="1">
+      <w:start w:val="1"/>
+      <w:numFmt w:val="bullet"/>
+      <w:lvlText w:val="o"/>
+      <w:lvlJc w:val="left"/>
+      <w:pPr>
+        <w:ind w:left="3645" w:hanging="360"/>
+      </w:pPr>
+      <w:rPr>
+        <w:rFonts w:ascii="Courier New" w:hAnsi="Courier New" w:cs="Courier New" w:hint="default"/>
+      </w:rPr>
+    </w:lvl>
+    <w:lvl w:ilvl="5" w:tplc="08090005" w:tentative="1">
+      <w:start w:val="1"/>
+      <w:numFmt w:val="bullet"/>
+      <w:lvlText w:val=""/>
+      <w:lvlJc w:val="left"/>
+      <w:pPr>
+        <w:ind w:left="4365" w:hanging="360"/>
+      </w:pPr>
+      <w:rPr>
+        <w:rFonts w:ascii="Wingdings" w:hAnsi="Wingdings" w:hint="default"/>
+      </w:rPr>
+    </w:lvl>
+    <w:lvl w:ilvl="6" w:tplc="08090001" w:tentative="1">
+      <w:start w:val="1"/>
+      <w:numFmt w:val="bullet"/>
+      <w:lvlText w:val=""/>
+      <w:lvlJc w:val="left"/>
+      <w:pPr>
+        <w:ind w:left="5085" w:hanging="360"/>
+      </w:pPr>
+      <w:rPr>
+        <w:rFonts w:ascii="Symbol" w:hAnsi="Symbol" w:hint="default"/>
+      </w:rPr>
+    </w:lvl>
+    <w:lvl w:ilvl="7" w:tplc="08090003" w:tentative="1">
+      <w:start w:val="1"/>
+      <w:numFmt w:val="bullet"/>
+      <w:lvlText w:val="o"/>
+      <w:lvlJc w:val="left"/>
+      <w:pPr>
+        <w:ind w:left="5805" w:hanging="360"/>
+      </w:pPr>
+      <w:rPr>
+        <w:rFonts w:ascii="Courier New" w:hAnsi="Courier New" w:cs="Courier New" w:hint="default"/>
+      </w:rPr>
+    </w:lvl>
+    <w:lvl w:ilvl="8" w:tplc="08090005" w:tentative="1">
+      <w:start w:val="1"/>
+      <w:numFmt w:val="bullet"/>
+      <w:lvlText w:val=""/>
+      <w:lvlJc w:val="left"/>
+      <w:pPr>
+        <w:ind w:left="6525" w:hanging="360"/>
+      </w:pPr>
+      <w:rPr>
+        <w:rFonts w:ascii="Wingdings" w:hAnsi="Wingdings" w:hint="default"/>
+      </w:rPr>
+    </w:lvl>
+  </w:abstractNum>
+  <w:abstractNum w:abstractNumId="1">
     <w:nsid w:val="484958D7"/>
     <w:multiLevelType w:val="hybridMultilevel"/>
     <w:tmpl w:val="141CBA96"/>
@@ -656,7 +991,7 @@
       </w:rPr>
     </w:lvl>
   </w:abstractNum>
-  <w:abstractNum w:abstractNumId="1">
+  <w:abstractNum w:abstractNumId="2">
     <w:nsid w:val="4AF71F09"/>
     <w:multiLevelType w:val="hybridMultilevel"/>
     <w:tmpl w:val="C152D9D0"/>
@@ -770,9 +1105,12 @@
     </w:lvl>
   </w:abstractNum>
   <w:num w:numId="1">
+    <w:abstractNumId w:val="2"/>
+  </w:num>
+  <w:num w:numId="2">
     <w:abstractNumId w:val="1"/>
   </w:num>
-  <w:num w:numId="2">
+  <w:num w:numId="3">
     <w:abstractNumId w:val="0"/>
   </w:num>
 </w:numbering>

</xml_diff>

<commit_message>
[250117]: Code quality commit
</commit_message>
<xml_diff>
--- a/src/resources/Reporting tool.docx
+++ b/src/resources/Reporting tool.docx
@@ -434,8 +434,6 @@
         </w:rPr>
         <w:t>*Application, null);</w:t>
       </w:r>
-      <w:bookmarkStart w:id="0" w:name="_GoBack"/>
-      <w:bookmarkEnd w:id="0"/>
     </w:p>
     <w:p>
       <w:r>
@@ -514,11 +512,13 @@
           <w:numId w:val="2"/>
         </w:numPr>
         <w:rPr>
-          <w:lang w:val="pt-PT"/>
-        </w:rPr>
-      </w:pPr>
-      <w:r>
-        <w:rPr>
+          <w:strike/>
+          <w:lang w:val="pt-PT"/>
+        </w:rPr>
+      </w:pPr>
+      <w:r>
+        <w:rPr>
+          <w:strike/>
           <w:lang w:val="pt-PT"/>
         </w:rPr>
         <w:t>Leitura do XML para popular os campos da secção “</w:t>
@@ -526,12 +526,14 @@
       <w:r>
         <w:rPr>
           <w:i/>
+          <w:strike/>
           <w:lang w:val="pt-PT"/>
         </w:rPr>
         <w:t>Severity</w:t>
       </w:r>
       <w:r>
         <w:rPr>
+          <w:strike/>
           <w:lang w:val="pt-PT"/>
         </w:rPr>
         <w:t>”, para o filtro</w:t>
@@ -617,11 +619,13 @@
           <w:numId w:val="2"/>
         </w:numPr>
         <w:rPr>
-          <w:lang w:val="pt-PT"/>
-        </w:rPr>
-      </w:pPr>
-      <w:r>
-        <w:rPr>
+          <w:strike/>
+          <w:lang w:val="pt-PT"/>
+        </w:rPr>
+      </w:pPr>
+      <w:r>
+        <w:rPr>
+          <w:strike/>
           <w:lang w:val="pt-PT"/>
         </w:rPr>
         <w:t>Fazer o calendarizador</w:t>
@@ -678,7 +682,21 @@
         <w:rPr>
           <w:lang w:val="pt-PT"/>
         </w:rPr>
-        <w:t>Importantissimo: ainda existem caminhos para ficheiros hardoced.</w:t>
+        <w:t>Importantissimo: ainda existem caminhos para ficheiros hard</w:t>
+      </w:r>
+      <w:r>
+        <w:rPr>
+          <w:lang w:val="pt-PT"/>
+        </w:rPr>
+        <w:t>c</w:t>
+      </w:r>
+      <w:bookmarkStart w:id="0" w:name="_GoBack"/>
+      <w:bookmarkEnd w:id="0"/>
+      <w:r>
+        <w:rPr>
+          <w:lang w:val="pt-PT"/>
+        </w:rPr>
+        <w:t>oced.</w:t>
       </w:r>
     </w:p>
     <w:p>

</xml_diff>

<commit_message>
[28022017]: OpenGI Demo dev
</commit_message>
<xml_diff>
--- a/src/resources/Reporting tool.docx
+++ b/src/resources/Reporting tool.docx
@@ -13,10 +13,175 @@
     <w:p/>
     <w:p>
       <w:pPr>
+        <w:pStyle w:val="Heading1"/>
+      </w:pPr>
+      <w:r>
+        <w:t>Open Reports</w:t>
+      </w:r>
+    </w:p>
+    <w:p>
+      <w:pPr>
         <w:pStyle w:val="Heading2"/>
       </w:pPr>
-      <w:r>
-        <w:t>Things to report</w:t>
+    </w:p>
+    <w:p>
+      <w:pPr>
+        <w:pStyle w:val="Heading2"/>
+      </w:pPr>
+      <w:r>
+        <w:t>Objective</w:t>
+      </w:r>
+    </w:p>
+    <w:p>
+      <w:r>
+        <w:t xml:space="preserve">The purpose of this is for letting us build a proper tool useful to get </w:t>
+      </w:r>
+      <w:r>
+        <w:t>reports on errors thrown by OGI’s applications during their runtimes. Since most of the “red ones” are ignored during developmen</w:t>
+      </w:r>
+      <w:r>
+        <w:t>t, we want to keep track of them all.</w:t>
+      </w:r>
+      <w:r>
+        <w:t xml:space="preserve"> </w:t>
+      </w:r>
+    </w:p>
+    <w:p>
+      <w:r>
+        <w:t>With this document, we want to get to know every single use that we can and want to take from this app.</w:t>
+      </w:r>
+    </w:p>
+    <w:p>
+      <w:pPr>
+        <w:pStyle w:val="Heading3"/>
+      </w:pPr>
+      <w:r>
+        <w:t>User stories</w:t>
+      </w:r>
+    </w:p>
+    <w:p>
+      <w:r>
+        <w:t>As a user, I want to get reports from every single application and eBroker site in one single report.</w:t>
+      </w:r>
+    </w:p>
+    <w:p>
+      <w:r>
+        <w:t xml:space="preserve">As a user, I want to filter the severity of the errors to be showed on the reports based on a list of all </w:t>
+      </w:r>
+      <w:r>
+        <w:t>the severe types that are available.</w:t>
+      </w:r>
+    </w:p>
+    <w:p>
+      <w:pPr>
+        <w:pStyle w:val="Heading2"/>
+      </w:pPr>
+      <w:r>
+        <w:t>To</w:t>
+      </w:r>
+      <w:r>
+        <w:t xml:space="preserve"> d</w:t>
+      </w:r>
+      <w:r>
+        <w:t>o List</w:t>
+      </w:r>
+    </w:p>
+    <w:p>
+      <w:pPr>
+        <w:pStyle w:val="ListParagraph"/>
+        <w:numPr>
+          <w:ilvl w:val="0"/>
+          <w:numId w:val="4"/>
+        </w:numPr>
+      </w:pPr>
+      <w:r>
+        <w:t>Change from XML reading/writing to DB tables and stored procedures</w:t>
+      </w:r>
+    </w:p>
+    <w:p>
+      <w:pPr>
+        <w:pStyle w:val="ListParagraph"/>
+        <w:numPr>
+          <w:ilvl w:val="0"/>
+          <w:numId w:val="4"/>
+        </w:numPr>
+      </w:pPr>
+      <w:r>
+        <w:t>Change from Swing to Spring (?)</w:t>
+      </w:r>
+    </w:p>
+    <w:p>
+      <w:pPr>
+        <w:pStyle w:val="ListParagraph"/>
+        <w:numPr>
+          <w:ilvl w:val="0"/>
+          <w:numId w:val="4"/>
+        </w:numPr>
+      </w:pPr>
+      <w:r>
+        <w:t>Clear up the code to improve performance</w:t>
+      </w:r>
+    </w:p>
+    <w:p>
+      <w:pPr>
+        <w:pStyle w:val="ListParagraph"/>
+        <w:numPr>
+          <w:ilvl w:val="0"/>
+          <w:numId w:val="4"/>
+        </w:numPr>
+      </w:pPr>
+      <w:r>
+        <w:t>Try to write the code more JAVA 8 alike.</w:t>
+      </w:r>
+    </w:p>
+    <w:p>
+      <w:pPr>
+        <w:pStyle w:val="ListParagraph"/>
+        <w:numPr>
+          <w:ilvl w:val="0"/>
+          <w:numId w:val="4"/>
+        </w:numPr>
+      </w:pPr>
+      <w:r>
+        <w:t>Cache the data</w:t>
+      </w:r>
+    </w:p>
+    <w:p>
+      <w:pPr>
+        <w:pStyle w:val="ListParagraph"/>
+        <w:numPr>
+          <w:ilvl w:val="0"/>
+          <w:numId w:val="4"/>
+        </w:numPr>
+      </w:pPr>
+      <w:r>
+        <w:t>Make the similarity configurable. (Some of the work is already done</w:t>
+      </w:r>
+      <w:r>
+        <w:t xml:space="preserve"> in my home desktop</w:t>
+      </w:r>
+      <w:r>
+        <w:t>)</w:t>
+      </w:r>
+    </w:p>
+    <w:p>
+      <w:pPr>
+        <w:pStyle w:val="ListParagraph"/>
+        <w:numPr>
+          <w:ilvl w:val="0"/>
+          <w:numId w:val="4"/>
+        </w:numPr>
+      </w:pPr>
+      <w:r>
+        <w:t>Change the result from plain text/XML data to tables to be sent to the destination developers’ emails.</w:t>
+      </w:r>
+    </w:p>
+    <w:p>
+      <w:pPr>
+        <w:pStyle w:val="Heading3"/>
+      </w:pPr>
+      <w:r>
+        <w:t>Things to notice</w:t>
       </w:r>
     </w:p>
     <w:p>
@@ -52,10 +217,7 @@
         </w:numPr>
       </w:pPr>
       <w:r>
-        <w:t xml:space="preserve">Treat different entries according to </w:t>
-      </w:r>
-      <w:r>
-        <w:t>their types</w:t>
+        <w:t>Treat different entries according to their types</w:t>
       </w:r>
     </w:p>
     <w:p>
@@ -69,159 +231,34 @@
       <w:r>
         <w:t xml:space="preserve">Use of </w:t>
       </w:r>
+      <w:proofErr w:type="spellStart"/>
       <w:r>
         <w:t>JaroWinkler</w:t>
       </w:r>
+      <w:proofErr w:type="spellEnd"/>
       <w:r>
         <w:t xml:space="preserve"> class from </w:t>
       </w:r>
+      <w:proofErr w:type="spellStart"/>
       <w:r>
         <w:t>uk.ac.shef.wit.simmetrics.similaritymetrics</w:t>
       </w:r>
-    </w:p>
-    <w:p>
-      <w:pPr>
-        <w:pStyle w:val="ListParagraph"/>
-        <w:numPr>
-          <w:ilvl w:val="0"/>
-          <w:numId w:val="1"/>
-        </w:numPr>
-      </w:pPr>
-      <w:r>
-        <w:t>Destroy every single structure after running</w:t>
-      </w:r>
-    </w:p>
-    <w:p>
-      <w:pPr>
-        <w:pStyle w:val="ListParagraph"/>
-        <w:numPr>
-          <w:ilvl w:val="0"/>
-          <w:numId w:val="1"/>
-        </w:numPr>
-      </w:pPr>
-      <w:r>
-        <w:t>Us</w:t>
-      </w:r>
-      <w:r>
-        <w:t>e of scanner instead of bufferedreader</w:t>
-      </w:r>
-    </w:p>
-    <w:p>
-      <w:pPr>
-        <w:pStyle w:val="Heading2"/>
-      </w:pPr>
-      <w:r>
-        <w:t>Objective</w:t>
-      </w:r>
-    </w:p>
-    <w:p>
-      <w:r>
-        <w:t xml:space="preserve">The purpose of this is for letting us build a proper tool useful to get </w:t>
-      </w:r>
-      <w:r>
-        <w:t>reports on errors thrown by OGI’s applications during their runtimes. Since most of the “red ones” are ignored during developmen</w:t>
-      </w:r>
-      <w:r>
-        <w:t>t, we want to keep track of them all.</w:t>
-      </w:r>
-      <w:r>
-        <w:t xml:space="preserve"> </w:t>
-      </w:r>
-    </w:p>
-    <w:p>
-      <w:r>
-        <w:t>With this document, we want to get to know every single use that we can and want to take from this app.</w:t>
-      </w:r>
-    </w:p>
-    <w:p>
-      <w:pPr>
-        <w:pStyle w:val="Heading2"/>
-      </w:pPr>
-      <w:r>
-        <w:t>User Stories</w:t>
-      </w:r>
-    </w:p>
-    <w:p>
-      <w:r>
-        <w:t>As a user, I want to get reports from every single application and eBroker site in one single report.</w:t>
-      </w:r>
-    </w:p>
-    <w:p>
-      <w:r>
-        <w:t xml:space="preserve">As a user, I want to filter the severity of the errors to be showed on the reports based on a list of all </w:t>
-      </w:r>
-      <w:r>
-        <w:t>the severe types that are available.</w:t>
-      </w:r>
-    </w:p>
-    <w:p>
-      <w:r>
-        <w:t>As a user, I want to configure the application so I can</w:t>
-      </w:r>
-      <w:r>
-        <w:t xml:space="preserve"> schedule it to give me reports of </w:t>
-      </w:r>
-      <w:r>
-        <w:t>any OGI’s application or eBroker site’s</w:t>
-      </w:r>
-      <w:r>
-        <w:t xml:space="preserve"> runtime logs</w:t>
-      </w:r>
-      <w:r>
-        <w:t xml:space="preserve"> n-times a week</w:t>
-      </w:r>
-      <w:r>
-        <w:t>, at a certain time</w:t>
-      </w:r>
-      <w:r>
-        <w:t xml:space="preserve"> and save it</w:t>
-      </w:r>
-      <w:r>
-        <w:t>.</w:t>
-      </w:r>
-    </w:p>
-    <w:p>
-      <w:r>
-        <w:t>As a user, I want to edit or delete any scheduled report at any point.</w:t>
-      </w:r>
-    </w:p>
-    <w:p>
-      <w:r>
-        <w:t>As a user, I want to abort a currently running report.</w:t>
-      </w:r>
-    </w:p>
-    <w:p>
-      <w:r>
-        <w:t xml:space="preserve">As a developer, I want to make the system intelligent enough to add a new severe/info severity type to the lists as soon the </w:t>
-      </w:r>
-      <w:r>
-        <w:t>parser</w:t>
-      </w:r>
-      <w:r>
-        <w:t xml:space="preserve"> finds a new one.</w:t>
-      </w:r>
-    </w:p>
-    <w:p/>
-    <w:p>
-      <w:pPr>
-        <w:pStyle w:val="Heading2"/>
-        <w:rPr>
-          <w:lang w:val="pt-PT"/>
-        </w:rPr>
-      </w:pPr>
-      <w:r>
-        <w:rPr>
-          <w:lang w:val="pt-PT"/>
-        </w:rPr>
-        <w:t>Performance</w:t>
-      </w:r>
-    </w:p>
-    <w:p>
-      <w:pPr>
-        <w:rPr>
-          <w:lang w:val="pt-PT"/>
-        </w:rPr>
-      </w:pPr>
+      <w:proofErr w:type="spellEnd"/>
+    </w:p>
+    <w:p>
+      <w:r>
+        <w:t xml:space="preserve">From the above list, the only point that requires a bit more of explanation is the last one. This </w:t>
+      </w:r>
+      <w:proofErr w:type="spellStart"/>
+      <w:r>
+        <w:t>JaroWinkler’s</w:t>
+      </w:r>
+      <w:proofErr w:type="spellEnd"/>
+      <w:r>
+        <w:t xml:space="preserve"> similarity metrics is used to compare how similar two string are. In this tool, I’m using so the XML/Database information doesn’t have to store similar data by checking if there’s a percentage of similarity between the line we’re reading from the logs to the existing ones in the XML/Database.</w:t>
+      </w:r>
+      <w:bookmarkStart w:id="0" w:name="_GoBack"/>
+      <w:bookmarkEnd w:id="0"/>
     </w:p>
     <w:p>
       <w:pPr>
@@ -233,15 +270,57 @@
         </w:rPr>
       </w:pPr>
       <w:r>
+        <w:rPr>
+          <w:rFonts w:asciiTheme="majorHAnsi" w:eastAsiaTheme="majorEastAsia" w:hAnsiTheme="majorHAnsi" w:cstheme="majorBidi"/>
+          <w:color w:val="2E74B5" w:themeColor="accent1" w:themeShade="BF"/>
+          <w:sz w:val="26"/>
+          <w:szCs w:val="26"/>
+        </w:rPr>
         <w:br w:type="page"/>
       </w:r>
     </w:p>
     <w:p>
       <w:pPr>
+        <w:rPr>
+          <w:rFonts w:asciiTheme="majorHAnsi" w:eastAsiaTheme="majorEastAsia" w:hAnsiTheme="majorHAnsi" w:cstheme="majorBidi"/>
+          <w:color w:val="2E74B5" w:themeColor="accent1" w:themeShade="BF"/>
+          <w:sz w:val="26"/>
+          <w:szCs w:val="26"/>
+        </w:rPr>
+      </w:pPr>
+    </w:p>
+    <w:p>
+      <w:pPr>
         <w:pStyle w:val="Heading2"/>
       </w:pPr>
       <w:r>
-        <w:lastRenderedPageBreak/>
+        <w:t>Configuration</w:t>
+      </w:r>
+    </w:p>
+    <w:p>
+      <w:r>
+        <w:t xml:space="preserve">There’s an XML file with the “known”/most common log data and during the report this file is dynamically updated with all the new information found in the log file. Ideally, this </w:t>
+      </w:r>
+      <w:r>
+        <w:rPr>
+          <w:b/>
+        </w:rPr>
+        <w:t>MUST</w:t>
+      </w:r>
+      <w:r>
+        <w:t xml:space="preserve"> to be changed so it uses a database connection with the whole information – it improves the performance. There’s a small issue that I haven’t given a lot of thought about which is the case of existing very similar entries in the XML file, although I’ve implemented some intelligence to deal with it, it isn’t perfect yet. So the workaround I’ve been doing is to manually go to the XML file and change manually. This is an extra necessary workload for the time being, but I think it’s possible to “fix” this.</w:t>
+      </w:r>
+    </w:p>
+    <w:p>
+      <w:r>
+        <w:t>Apart from that, the current GUI deals with the report data we want to get.</w:t>
+      </w:r>
+    </w:p>
+    <w:p>
+      <w:pPr>
+        <w:pStyle w:val="Heading3"/>
+      </w:pPr>
+      <w:r>
         <w:t>Add new applications</w:t>
       </w:r>
     </w:p>
@@ -358,7 +437,7 @@
         <w:t>:</w:t>
       </w:r>
       <w:r>
-        <w:t xml:space="preserve"> add it wherever you find appropriate (for now it is in an alphabetical order)</w:t>
+        <w:t xml:space="preserve"> add it wherever you find appropriate (for now it is in alphabetical order)</w:t>
       </w:r>
     </w:p>
     <w:p>
@@ -373,66 +452,1825 @@
         <w:rPr>
           <w:b/>
         </w:rPr>
-        <w:t>ReportConfig.java</w:t>
-      </w:r>
+        <w:t>ReportConfig.java:</w:t>
+      </w:r>
+      <w:r>
+        <w:t xml:space="preserve"> add it inside the </w:t>
+      </w:r>
+      <w:proofErr w:type="spellStart"/>
+      <w:r>
+        <w:t>init</w:t>
+      </w:r>
+      <w:proofErr w:type="spellEnd"/>
+      <w:r>
+        <w:t xml:space="preserve">() method as </w:t>
+      </w:r>
+      <w:proofErr w:type="spellStart"/>
       <w:r>
         <w:rPr>
           <w:b/>
         </w:rPr>
-        <w:t>:</w:t>
-      </w:r>
-      <w:r>
-        <w:t xml:space="preserve"> and add it inside the </w:t>
+        <w:t>this.applications.put</w:t>
+      </w:r>
+      <w:proofErr w:type="spellEnd"/>
+      <w:r>
+        <w:rPr>
+          <w:b/>
+        </w:rPr>
+        <w:t>(</w:t>
       </w:r>
       <w:proofErr w:type="spellStart"/>
       <w:r>
-        <w:t>init</w:t>
+        <w:rPr>
+          <w:b/>
+        </w:rPr>
+        <w:t>ApplicationsPanel</w:t>
       </w:r>
       <w:proofErr w:type="spellEnd"/>
       <w:r>
-        <w:t xml:space="preserve">() method as </w:t>
+        <w:rPr>
+          <w:b/>
+        </w:rPr>
+        <w:t>.*</w:t>
       </w:r>
       <w:proofErr w:type="spellStart"/>
       <w:r>
         <w:rPr>
           <w:b/>
         </w:rPr>
-        <w:t>this.applications.put</w:t>
+        <w:t>appName</w:t>
       </w:r>
       <w:proofErr w:type="spellEnd"/>
       <w:r>
         <w:rPr>
           <w:b/>
         </w:rPr>
-        <w:t>(</w:t>
-      </w:r>
-      <w:proofErr w:type="spellStart"/>
-      <w:r>
+        <w:t>*Application, null);</w:t>
+      </w:r>
+    </w:p>
+    <w:p>
+      <w:pPr>
         <w:rPr>
           <w:b/>
         </w:rPr>
-        <w:t>ApplicationsPanel</w:t>
-      </w:r>
-      <w:proofErr w:type="spellEnd"/>
-      <w:r>
-        <w:rPr>
-          <w:b/>
-        </w:rPr>
-        <w:t>.*</w:t>
-      </w:r>
-      <w:proofErr w:type="spellStart"/>
-      <w:r>
-        <w:rPr>
-          <w:b/>
-        </w:rPr>
-        <w:t>appName</w:t>
-      </w:r>
-      <w:proofErr w:type="spellEnd"/>
-      <w:r>
-        <w:rPr>
-          <w:b/>
-        </w:rPr>
-        <w:t>*Application, null);</w:t>
+      </w:pPr>
+    </w:p>
+    <w:p>
+      <w:pPr>
+        <w:pStyle w:val="Heading3"/>
+      </w:pPr>
+      <w:r>
+        <w:t>Others</w:t>
+      </w:r>
+    </w:p>
+    <w:p>
+      <w:r>
+        <w:t>As for the configuration, the information already given must be enough, however, apart from the A</w:t>
+      </w:r>
+      <w:r>
+        <w:rPr>
+          <w:i/>
+        </w:rPr>
+        <w:t>pplication</w:t>
+      </w:r>
+      <w:r>
+        <w:rPr>
+          <w:i/>
+        </w:rPr>
+        <w:t xml:space="preserve">s </w:t>
+      </w:r>
+      <w:r>
+        <w:t>panel, all the others are very easy to update. There are some loose strings that can easily be refactored and improved.</w:t>
+      </w:r>
+    </w:p>
+    <w:p/>
+    <w:p>
+      <w:pPr>
+        <w:pStyle w:val="Heading2"/>
+      </w:pPr>
+      <w:r>
+        <w:lastRenderedPageBreak/>
+        <w:t>Screenshots</w:t>
+      </w:r>
+      <w:r>
+        <w:rPr>
+          <w:noProof/>
+          <w:lang w:eastAsia="en-GB"/>
+        </w:rPr>
+        <w:drawing>
+          <wp:inline distT="0" distB="0" distL="0" distR="0" wp14:anchorId="78E8EE2A" wp14:editId="1B05B207">
+            <wp:extent cx="5372100" cy="8178145"/>
+            <wp:effectExtent l="0" t="0" r="0" b="0"/>
+            <wp:docPr id="27" name="Picture 27"/>
+            <wp:cNvGraphicFramePr>
+              <a:graphicFrameLocks xmlns:a="http://schemas.openxmlformats.org/drawingml/2006/main" noChangeAspect="1"/>
+            </wp:cNvGraphicFramePr>
+            <a:graphic xmlns:a="http://schemas.openxmlformats.org/drawingml/2006/main">
+              <a:graphicData uri="http://schemas.openxmlformats.org/drawingml/2006/picture">
+                <pic:pic xmlns:pic="http://schemas.openxmlformats.org/drawingml/2006/picture">
+                  <pic:nvPicPr>
+                    <pic:cNvPr id="1" name=""/>
+                    <pic:cNvPicPr/>
+                  </pic:nvPicPr>
+                  <pic:blipFill>
+                    <a:blip r:embed="rId5"/>
+                    <a:stretch>
+                      <a:fillRect/>
+                    </a:stretch>
+                  </pic:blipFill>
+                  <pic:spPr>
+                    <a:xfrm>
+                      <a:off x="0" y="0"/>
+                      <a:ext cx="5374121" cy="8181222"/>
+                    </a:xfrm>
+                    <a:prstGeom prst="rect">
+                      <a:avLst/>
+                    </a:prstGeom>
+                  </pic:spPr>
+                </pic:pic>
+              </a:graphicData>
+            </a:graphic>
+          </wp:inline>
+        </w:drawing>
+      </w:r>
+    </w:p>
+    <w:p>
+      <w:pPr>
+        <w:pStyle w:val="Caption"/>
+        <w:jc w:val="center"/>
+      </w:pPr>
+      <w:r>
+        <w:t xml:space="preserve">Figure </w:t>
+      </w:r>
+      <w:r>
+        <w:fldChar w:fldCharType="begin"/>
+      </w:r>
+      <w:r>
+        <w:instrText xml:space="preserve"> SEQ Figure \*</w:instrText>
+      </w:r>
+      <w:r>
+        <w:instrText xml:space="preserve"> ARABIC </w:instrText>
+      </w:r>
+      <w:r>
+        <w:fldChar w:fldCharType="separate"/>
+      </w:r>
+      <w:r>
+        <w:rPr>
+          <w:noProof/>
+        </w:rPr>
+        <w:t>1</w:t>
+      </w:r>
+      <w:r>
+        <w:rPr>
+          <w:noProof/>
+        </w:rPr>
+        <w:fldChar w:fldCharType="end"/>
+      </w:r>
+      <w:r>
+        <w:t xml:space="preserve"> - Main panel GUI</w:t>
+      </w:r>
+    </w:p>
+    <w:p>
+      <w:pPr>
+        <w:jc w:val="center"/>
+      </w:pPr>
+    </w:p>
+    <w:p>
+      <w:pPr>
+        <w:keepNext/>
+        <w:jc w:val="center"/>
+      </w:pPr>
+      <w:r>
+        <w:rPr>
+          <w:noProof/>
+          <w:lang w:eastAsia="en-GB"/>
+        </w:rPr>
+        <w:lastRenderedPageBreak/>
+        <mc:AlternateContent>
+          <mc:Choice Requires="wps">
+            <w:drawing>
+              <wp:anchor distT="0" distB="0" distL="114300" distR="114300" simplePos="0" relativeHeight="251660288" behindDoc="0" locked="0" layoutInCell="1" allowOverlap="1" wp14:anchorId="746A7EA4" wp14:editId="34893D15">
+                <wp:simplePos x="0" y="0"/>
+                <wp:positionH relativeFrom="column">
+                  <wp:posOffset>1333500</wp:posOffset>
+                </wp:positionH>
+                <wp:positionV relativeFrom="paragraph">
+                  <wp:posOffset>485775</wp:posOffset>
+                </wp:positionV>
+                <wp:extent cx="2400300" cy="114300"/>
+                <wp:effectExtent l="133350" t="152400" r="190500" b="190500"/>
+                <wp:wrapNone/>
+                <wp:docPr id="13" name="Straight Arrow Connector 13"/>
+                <wp:cNvGraphicFramePr/>
+                <a:graphic xmlns:a="http://schemas.openxmlformats.org/drawingml/2006/main">
+                  <a:graphicData uri="http://schemas.microsoft.com/office/word/2010/wordprocessingShape">
+                    <wps:wsp>
+                      <wps:cNvCnPr/>
+                      <wps:spPr>
+                        <a:xfrm>
+                          <a:off x="0" y="0"/>
+                          <a:ext cx="2400300" cy="114300"/>
+                        </a:xfrm>
+                        <a:prstGeom prst="straightConnector1">
+                          <a:avLst/>
+                        </a:prstGeom>
+                        <a:ln>
+                          <a:tailEnd type="triangle"/>
+                        </a:ln>
+                        <a:effectLst>
+                          <a:glow rad="139700">
+                            <a:schemeClr val="accent1">
+                              <a:satMod val="175000"/>
+                              <a:alpha val="40000"/>
+                            </a:schemeClr>
+                          </a:glow>
+                        </a:effectLst>
+                      </wps:spPr>
+                      <wps:style>
+                        <a:lnRef idx="1">
+                          <a:schemeClr val="accent1"/>
+                        </a:lnRef>
+                        <a:fillRef idx="0">
+                          <a:schemeClr val="accent1"/>
+                        </a:fillRef>
+                        <a:effectRef idx="0">
+                          <a:schemeClr val="accent1"/>
+                        </a:effectRef>
+                        <a:fontRef idx="minor">
+                          <a:schemeClr val="tx1"/>
+                        </a:fontRef>
+                      </wps:style>
+                      <wps:bodyPr/>
+                    </wps:wsp>
+                  </a:graphicData>
+                </a:graphic>
+                <wp14:sizeRelH relativeFrom="margin">
+                  <wp14:pctWidth>0</wp14:pctWidth>
+                </wp14:sizeRelH>
+                <wp14:sizeRelV relativeFrom="margin">
+                  <wp14:pctHeight>0</wp14:pctHeight>
+                </wp14:sizeRelV>
+              </wp:anchor>
+            </w:drawing>
+          </mc:Choice>
+          <mc:Fallback>
+            <w:pict>
+              <v:shapetype w14:anchorId="755A094B" id="_x0000_t32" coordsize="21600,21600" o:spt="32" o:oned="t" path="m,l21600,21600e" filled="f">
+                <v:path arrowok="t" fillok="f" o:connecttype="none"/>
+                <o:lock v:ext="edit" shapetype="t"/>
+              </v:shapetype>
+              <v:shape id="Straight Arrow Connector 13" o:spid="_x0000_s1026" type="#_x0000_t32" style="position:absolute;margin-left:105pt;margin-top:38.25pt;width:189pt;height:9pt;z-index:251660288;visibility:visible;mso-wrap-style:square;mso-width-percent:0;mso-height-percent:0;mso-wrap-distance-left:9pt;mso-wrap-distance-top:0;mso-wrap-distance-right:9pt;mso-wrap-distance-bottom:0;mso-position-horizontal:absolute;mso-position-horizontal-relative:text;mso-position-vertical:absolute;mso-position-vertical-relative:text;mso-width-percent:0;mso-height-percent:0;mso-width-relative:margin;mso-height-relative:margin" o:gfxdata="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" strokecolor="#5b9bd5 [3204]" strokeweight=".5pt">
+                <v:stroke endarrow="block" joinstyle="miter"/>
+              </v:shape>
+            </w:pict>
+          </mc:Fallback>
+        </mc:AlternateContent>
+      </w:r>
+      <w:r>
+        <w:rPr>
+          <w:noProof/>
+          <w:lang w:eastAsia="en-GB"/>
+        </w:rPr>
+        <mc:AlternateContent>
+          <mc:Choice Requires="wps">
+            <w:drawing>
+              <wp:anchor distT="0" distB="0" distL="114300" distR="114300" simplePos="0" relativeHeight="251659264" behindDoc="0" locked="0" layoutInCell="1" allowOverlap="1" wp14:anchorId="0FF930DD" wp14:editId="65D446C7">
+                <wp:simplePos x="0" y="0"/>
+                <wp:positionH relativeFrom="column">
+                  <wp:posOffset>790575</wp:posOffset>
+                </wp:positionH>
+                <wp:positionV relativeFrom="paragraph">
+                  <wp:posOffset>381000</wp:posOffset>
+                </wp:positionV>
+                <wp:extent cx="514350" cy="219075"/>
+                <wp:effectExtent l="152400" t="152400" r="152400" b="180975"/>
+                <wp:wrapNone/>
+                <wp:docPr id="12" name="Oval 12"/>
+                <wp:cNvGraphicFramePr/>
+                <a:graphic xmlns:a="http://schemas.openxmlformats.org/drawingml/2006/main">
+                  <a:graphicData uri="http://schemas.microsoft.com/office/word/2010/wordprocessingShape">
+                    <wps:wsp>
+                      <wps:cNvSpPr/>
+                      <wps:spPr>
+                        <a:xfrm>
+                          <a:off x="0" y="0"/>
+                          <a:ext cx="514350" cy="219075"/>
+                        </a:xfrm>
+                        <a:prstGeom prst="ellipse">
+                          <a:avLst/>
+                        </a:prstGeom>
+                        <a:noFill/>
+                        <a:effectLst>
+                          <a:glow rad="139700">
+                            <a:schemeClr val="accent4">
+                              <a:satMod val="175000"/>
+                              <a:alpha val="40000"/>
+                            </a:schemeClr>
+                          </a:glow>
+                        </a:effectLst>
+                      </wps:spPr>
+                      <wps:style>
+                        <a:lnRef idx="2">
+                          <a:schemeClr val="accent1">
+                            <a:shade val="50000"/>
+                          </a:schemeClr>
+                        </a:lnRef>
+                        <a:fillRef idx="1">
+                          <a:schemeClr val="accent1"/>
+                        </a:fillRef>
+                        <a:effectRef idx="0">
+                          <a:schemeClr val="accent1"/>
+                        </a:effectRef>
+                        <a:fontRef idx="minor">
+                          <a:schemeClr val="lt1"/>
+                        </a:fontRef>
+                      </wps:style>
+                      <wps:bodyPr rot="0" spcFirstLastPara="0" vertOverflow="overflow" horzOverflow="overflow" vert="horz" wrap="square" lIns="91440" tIns="45720" rIns="91440" bIns="45720" numCol="1" spcCol="0" rtlCol="0" fromWordArt="0" anchor="ctr" anchorCtr="0" forceAA="0" compatLnSpc="1">
+                        <a:prstTxWarp prst="textNoShape">
+                          <a:avLst/>
+                        </a:prstTxWarp>
+                        <a:noAutofit/>
+                      </wps:bodyPr>
+                    </wps:wsp>
+                  </a:graphicData>
+                </a:graphic>
+              </wp:anchor>
+            </w:drawing>
+          </mc:Choice>
+          <mc:Fallback>
+            <w:pict>
+              <v:oval w14:anchorId="5711E795" id="Oval 12" o:spid="_x0000_s1026" style="position:absolute;margin-left:62.25pt;margin-top:30pt;width:40.5pt;height:17.25pt;z-index:251659264;visibility:visible;mso-wrap-style:square;mso-wrap-distance-left:9pt;mso-wrap-distance-top:0;mso-wrap-distance-right:9pt;mso-wrap-distance-bottom:0;mso-position-horizontal:absolute;mso-position-horizontal-relative:text;mso-position-vertical:absolute;mso-position-vertical-relative:text;v-text-anchor:middle" o:gfxdata="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" filled="f" strokecolor="#1f4d78 [1604]" strokeweight="1pt">
+                <v:stroke joinstyle="miter"/>
+              </v:oval>
+            </w:pict>
+          </mc:Fallback>
+        </mc:AlternateContent>
+      </w:r>
+      <w:r>
+        <w:rPr>
+          <w:noProof/>
+          <w:lang w:eastAsia="en-GB"/>
+        </w:rPr>
+        <w:drawing>
+          <wp:inline distT="0" distB="0" distL="0" distR="0" wp14:anchorId="1BAC3ED9" wp14:editId="39F3DCA8">
+            <wp:extent cx="5731510" cy="3116580"/>
+            <wp:effectExtent l="0" t="0" r="2540" b="7620"/>
+            <wp:docPr id="2" name="Picture 2"/>
+            <wp:cNvGraphicFramePr>
+              <a:graphicFrameLocks xmlns:a="http://schemas.openxmlformats.org/drawingml/2006/main" noChangeAspect="1"/>
+            </wp:cNvGraphicFramePr>
+            <a:graphic xmlns:a="http://schemas.openxmlformats.org/drawingml/2006/main">
+              <a:graphicData uri="http://schemas.openxmlformats.org/drawingml/2006/picture">
+                <pic:pic xmlns:pic="http://schemas.openxmlformats.org/drawingml/2006/picture">
+                  <pic:nvPicPr>
+                    <pic:cNvPr id="1" name=""/>
+                    <pic:cNvPicPr/>
+                  </pic:nvPicPr>
+                  <pic:blipFill>
+                    <a:blip r:embed="rId6"/>
+                    <a:stretch>
+                      <a:fillRect/>
+                    </a:stretch>
+                  </pic:blipFill>
+                  <pic:spPr>
+                    <a:xfrm>
+                      <a:off x="0" y="0"/>
+                      <a:ext cx="5731510" cy="3116580"/>
+                    </a:xfrm>
+                    <a:prstGeom prst="rect">
+                      <a:avLst/>
+                    </a:prstGeom>
+                  </pic:spPr>
+                </pic:pic>
+              </a:graphicData>
+            </a:graphic>
+          </wp:inline>
+        </w:drawing>
+      </w:r>
+    </w:p>
+    <w:p>
+      <w:pPr>
+        <w:pStyle w:val="Caption"/>
+        <w:jc w:val="center"/>
+      </w:pPr>
+      <w:r>
+        <w:t xml:space="preserve">Figure </w:t>
+      </w:r>
+      <w:r>
+        <w:fldChar w:fldCharType="begin"/>
+      </w:r>
+      <w:r>
+        <w:instrText xml:space="preserve"> SEQ Figure \* ARABIC </w:instrText>
+      </w:r>
+      <w:r>
+        <w:fldChar w:fldCharType="separate"/>
+      </w:r>
+      <w:r>
+        <w:rPr>
+          <w:noProof/>
+        </w:rPr>
+        <w:t>2</w:t>
+      </w:r>
+      <w:r>
+        <w:rPr>
+          <w:noProof/>
+        </w:rPr>
+        <w:fldChar w:fldCharType="end"/>
+      </w:r>
+      <w:r>
+        <w:t xml:space="preserve"> - Application Details</w:t>
+      </w:r>
+    </w:p>
+    <w:p>
+      <w:pPr>
+        <w:keepNext/>
+        <w:jc w:val="center"/>
+      </w:pPr>
+      <w:r>
+        <w:rPr>
+          <w:noProof/>
+          <w:lang w:eastAsia="en-GB"/>
+        </w:rPr>
+        <mc:AlternateContent>
+          <mc:Choice Requires="wps">
+            <w:drawing>
+              <wp:anchor distT="0" distB="0" distL="114300" distR="114300" simplePos="0" relativeHeight="251662336" behindDoc="0" locked="0" layoutInCell="1" allowOverlap="1" wp14:anchorId="2759ABD0" wp14:editId="3621103F">
+                <wp:simplePos x="0" y="0"/>
+                <wp:positionH relativeFrom="column">
+                  <wp:posOffset>4048125</wp:posOffset>
+                </wp:positionH>
+                <wp:positionV relativeFrom="paragraph">
+                  <wp:posOffset>2990215</wp:posOffset>
+                </wp:positionV>
+                <wp:extent cx="1104900" cy="466725"/>
+                <wp:effectExtent l="38100" t="0" r="19050" b="66675"/>
+                <wp:wrapNone/>
+                <wp:docPr id="15" name="Straight Arrow Connector 15"/>
+                <wp:cNvGraphicFramePr/>
+                <a:graphic xmlns:a="http://schemas.openxmlformats.org/drawingml/2006/main">
+                  <a:graphicData uri="http://schemas.microsoft.com/office/word/2010/wordprocessingShape">
+                    <wps:wsp>
+                      <wps:cNvCnPr/>
+                      <wps:spPr>
+                        <a:xfrm flipH="1">
+                          <a:off x="0" y="0"/>
+                          <a:ext cx="1104900" cy="466725"/>
+                        </a:xfrm>
+                        <a:prstGeom prst="straightConnector1">
+                          <a:avLst/>
+                        </a:prstGeom>
+                        <a:ln>
+                          <a:tailEnd type="triangle"/>
+                        </a:ln>
+                      </wps:spPr>
+                      <wps:style>
+                        <a:lnRef idx="1">
+                          <a:schemeClr val="accent1"/>
+                        </a:lnRef>
+                        <a:fillRef idx="0">
+                          <a:schemeClr val="accent1"/>
+                        </a:fillRef>
+                        <a:effectRef idx="0">
+                          <a:schemeClr val="accent1"/>
+                        </a:effectRef>
+                        <a:fontRef idx="minor">
+                          <a:schemeClr val="tx1"/>
+                        </a:fontRef>
+                      </wps:style>
+                      <wps:bodyPr/>
+                    </wps:wsp>
+                  </a:graphicData>
+                </a:graphic>
+              </wp:anchor>
+            </w:drawing>
+          </mc:Choice>
+          <mc:Fallback>
+            <w:pict>
+              <v:shape w14:anchorId="755B7539" id="Straight Arrow Connector 15" o:spid="_x0000_s1026" type="#_x0000_t32" style="position:absolute;margin-left:318.75pt;margin-top:235.45pt;width:87pt;height:36.75pt;flip:x;z-index:251662336;visibility:visible;mso-wrap-style:square;mso-wrap-distance-left:9pt;mso-wrap-distance-top:0;mso-wrap-distance-right:9pt;mso-wrap-distance-bottom:0;mso-position-horizontal:absolute;mso-position-horizontal-relative:text;mso-position-vertical:absolute;mso-position-vertical-relative:text" o:gfxdata="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" strokecolor="#5b9bd5 [3204]" strokeweight=".5pt">
+                <v:stroke endarrow="block" joinstyle="miter"/>
+              </v:shape>
+            </w:pict>
+          </mc:Fallback>
+        </mc:AlternateContent>
+      </w:r>
+      <w:r>
+        <w:rPr>
+          <w:noProof/>
+          <w:lang w:eastAsia="en-GB"/>
+        </w:rPr>
+        <mc:AlternateContent>
+          <mc:Choice Requires="wps">
+            <w:drawing>
+              <wp:anchor distT="0" distB="0" distL="114300" distR="114300" simplePos="0" relativeHeight="251661312" behindDoc="0" locked="0" layoutInCell="1" allowOverlap="1" wp14:anchorId="2D7917E1" wp14:editId="1995E829">
+                <wp:simplePos x="0" y="0"/>
+                <wp:positionH relativeFrom="column">
+                  <wp:posOffset>5248275</wp:posOffset>
+                </wp:positionH>
+                <wp:positionV relativeFrom="paragraph">
+                  <wp:posOffset>2837815</wp:posOffset>
+                </wp:positionV>
+                <wp:extent cx="257175" cy="180975"/>
+                <wp:effectExtent l="228600" t="228600" r="257175" b="257175"/>
+                <wp:wrapNone/>
+                <wp:docPr id="14" name="Oval 14"/>
+                <wp:cNvGraphicFramePr/>
+                <a:graphic xmlns:a="http://schemas.openxmlformats.org/drawingml/2006/main">
+                  <a:graphicData uri="http://schemas.microsoft.com/office/word/2010/wordprocessingShape">
+                    <wps:wsp>
+                      <wps:cNvSpPr/>
+                      <wps:spPr>
+                        <a:xfrm>
+                          <a:off x="0" y="0"/>
+                          <a:ext cx="257175" cy="180975"/>
+                        </a:xfrm>
+                        <a:prstGeom prst="ellipse">
+                          <a:avLst/>
+                        </a:prstGeom>
+                        <a:noFill/>
+                        <a:effectLst>
+                          <a:glow rad="228600">
+                            <a:schemeClr val="accent4">
+                              <a:satMod val="175000"/>
+                              <a:alpha val="40000"/>
+                            </a:schemeClr>
+                          </a:glow>
+                        </a:effectLst>
+                      </wps:spPr>
+                      <wps:style>
+                        <a:lnRef idx="2">
+                          <a:schemeClr val="accent1">
+                            <a:shade val="50000"/>
+                          </a:schemeClr>
+                        </a:lnRef>
+                        <a:fillRef idx="1">
+                          <a:schemeClr val="accent1"/>
+                        </a:fillRef>
+                        <a:effectRef idx="0">
+                          <a:schemeClr val="accent1"/>
+                        </a:effectRef>
+                        <a:fontRef idx="minor">
+                          <a:schemeClr val="lt1"/>
+                        </a:fontRef>
+                      </wps:style>
+                      <wps:bodyPr rot="0" spcFirstLastPara="0" vertOverflow="overflow" horzOverflow="overflow" vert="horz" wrap="square" lIns="91440" tIns="45720" rIns="91440" bIns="45720" numCol="1" spcCol="0" rtlCol="0" fromWordArt="0" anchor="ctr" anchorCtr="0" forceAA="0" compatLnSpc="1">
+                        <a:prstTxWarp prst="textNoShape">
+                          <a:avLst/>
+                        </a:prstTxWarp>
+                        <a:noAutofit/>
+                      </wps:bodyPr>
+                    </wps:wsp>
+                  </a:graphicData>
+                </a:graphic>
+              </wp:anchor>
+            </w:drawing>
+          </mc:Choice>
+          <mc:Fallback>
+            <w:pict>
+              <v:oval w14:anchorId="722F265D" id="Oval 14" o:spid="_x0000_s1026" style="position:absolute;margin-left:413.25pt;margin-top:223.45pt;width:20.25pt;height:14.25pt;z-index:251661312;visibility:visible;mso-wrap-style:square;mso-wrap-distance-left:9pt;mso-wrap-distance-top:0;mso-wrap-distance-right:9pt;mso-wrap-distance-bottom:0;mso-position-horizontal:absolute;mso-position-horizontal-relative:text;mso-position-vertical:absolute;mso-position-vertical-relative:text;v-text-anchor:middle" o:gfxdata="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" filled="f" strokecolor="#1f4d78 [1604]" strokeweight="1pt">
+                <v:stroke joinstyle="miter"/>
+              </v:oval>
+            </w:pict>
+          </mc:Fallback>
+        </mc:AlternateContent>
+      </w:r>
+      <w:r>
+        <w:rPr>
+          <w:noProof/>
+          <w:lang w:eastAsia="en-GB"/>
+        </w:rPr>
+        <w:drawing>
+          <wp:inline distT="0" distB="0" distL="0" distR="0" wp14:anchorId="26F82312" wp14:editId="18662988">
+            <wp:extent cx="5731510" cy="3136265"/>
+            <wp:effectExtent l="0" t="0" r="2540" b="6985"/>
+            <wp:docPr id="3" name="Picture 3"/>
+            <wp:cNvGraphicFramePr>
+              <a:graphicFrameLocks xmlns:a="http://schemas.openxmlformats.org/drawingml/2006/main" noChangeAspect="1"/>
+            </wp:cNvGraphicFramePr>
+            <a:graphic xmlns:a="http://schemas.openxmlformats.org/drawingml/2006/main">
+              <a:graphicData uri="http://schemas.openxmlformats.org/drawingml/2006/picture">
+                <pic:pic xmlns:pic="http://schemas.openxmlformats.org/drawingml/2006/picture">
+                  <pic:nvPicPr>
+                    <pic:cNvPr id="1" name=""/>
+                    <pic:cNvPicPr/>
+                  </pic:nvPicPr>
+                  <pic:blipFill>
+                    <a:blip r:embed="rId7"/>
+                    <a:stretch>
+                      <a:fillRect/>
+                    </a:stretch>
+                  </pic:blipFill>
+                  <pic:spPr>
+                    <a:xfrm>
+                      <a:off x="0" y="0"/>
+                      <a:ext cx="5731510" cy="3136265"/>
+                    </a:xfrm>
+                    <a:prstGeom prst="rect">
+                      <a:avLst/>
+                    </a:prstGeom>
+                  </pic:spPr>
+                </pic:pic>
+              </a:graphicData>
+            </a:graphic>
+          </wp:inline>
+        </w:drawing>
+      </w:r>
+    </w:p>
+    <w:p>
+      <w:pPr>
+        <w:pStyle w:val="Caption"/>
+        <w:jc w:val="center"/>
+      </w:pPr>
+      <w:r>
+        <w:t xml:space="preserve">Figure </w:t>
+      </w:r>
+      <w:r>
+        <w:fldChar w:fldCharType="begin"/>
+      </w:r>
+      <w:r>
+        <w:instrText xml:space="preserve"> SEQ Figure \* ARABIC </w:instrText>
+      </w:r>
+      <w:r>
+        <w:fldChar w:fldCharType="separate"/>
+      </w:r>
+      <w:r>
+        <w:rPr>
+          <w:noProof/>
+        </w:rPr>
+        <w:t>3</w:t>
+      </w:r>
+      <w:r>
+        <w:rPr>
+          <w:noProof/>
+        </w:rPr>
+        <w:fldChar w:fldCharType="end"/>
+      </w:r>
+      <w:r>
+        <w:t xml:space="preserve"> - Application Details</w:t>
+      </w:r>
+    </w:p>
+    <w:p>
+      <w:pPr>
+        <w:keepNext/>
+        <w:jc w:val="center"/>
+      </w:pPr>
+      <w:r>
+        <w:rPr>
+          <w:noProof/>
+          <w:lang w:eastAsia="en-GB"/>
+        </w:rPr>
+        <mc:AlternateContent>
+          <mc:Choice Requires="wps">
+            <w:drawing>
+              <wp:anchor distT="0" distB="0" distL="114300" distR="114300" simplePos="0" relativeHeight="251663360" behindDoc="0" locked="0" layoutInCell="1" allowOverlap="1" wp14:anchorId="3720ADDA" wp14:editId="7BBA44A1">
+                <wp:simplePos x="0" y="0"/>
+                <wp:positionH relativeFrom="column">
+                  <wp:posOffset>2209800</wp:posOffset>
+                </wp:positionH>
+                <wp:positionV relativeFrom="paragraph">
+                  <wp:posOffset>789305</wp:posOffset>
+                </wp:positionV>
+                <wp:extent cx="419100" cy="247650"/>
+                <wp:effectExtent l="228600" t="228600" r="247650" b="247650"/>
+                <wp:wrapNone/>
+                <wp:docPr id="16" name="Oval 16"/>
+                <wp:cNvGraphicFramePr/>
+                <a:graphic xmlns:a="http://schemas.openxmlformats.org/drawingml/2006/main">
+                  <a:graphicData uri="http://schemas.microsoft.com/office/word/2010/wordprocessingShape">
+                    <wps:wsp>
+                      <wps:cNvSpPr/>
+                      <wps:spPr>
+                        <a:xfrm>
+                          <a:off x="0" y="0"/>
+                          <a:ext cx="419100" cy="247650"/>
+                        </a:xfrm>
+                        <a:prstGeom prst="ellipse">
+                          <a:avLst/>
+                        </a:prstGeom>
+                        <a:noFill/>
+                        <a:effectLst>
+                          <a:glow rad="228600">
+                            <a:schemeClr val="accent4">
+                              <a:satMod val="175000"/>
+                              <a:alpha val="40000"/>
+                            </a:schemeClr>
+                          </a:glow>
+                        </a:effectLst>
+                      </wps:spPr>
+                      <wps:style>
+                        <a:lnRef idx="2">
+                          <a:schemeClr val="accent1">
+                            <a:shade val="50000"/>
+                          </a:schemeClr>
+                        </a:lnRef>
+                        <a:fillRef idx="1">
+                          <a:schemeClr val="accent1"/>
+                        </a:fillRef>
+                        <a:effectRef idx="0">
+                          <a:schemeClr val="accent1"/>
+                        </a:effectRef>
+                        <a:fontRef idx="minor">
+                          <a:schemeClr val="lt1"/>
+                        </a:fontRef>
+                      </wps:style>
+                      <wps:bodyPr rot="0" spcFirstLastPara="0" vertOverflow="overflow" horzOverflow="overflow" vert="horz" wrap="square" lIns="91440" tIns="45720" rIns="91440" bIns="45720" numCol="1" spcCol="0" rtlCol="0" fromWordArt="0" anchor="ctr" anchorCtr="0" forceAA="0" compatLnSpc="1">
+                        <a:prstTxWarp prst="textNoShape">
+                          <a:avLst/>
+                        </a:prstTxWarp>
+                        <a:noAutofit/>
+                      </wps:bodyPr>
+                    </wps:wsp>
+                  </a:graphicData>
+                </a:graphic>
+                <wp14:sizeRelH relativeFrom="margin">
+                  <wp14:pctWidth>0</wp14:pctWidth>
+                </wp14:sizeRelH>
+                <wp14:sizeRelV relativeFrom="margin">
+                  <wp14:pctHeight>0</wp14:pctHeight>
+                </wp14:sizeRelV>
+              </wp:anchor>
+            </w:drawing>
+          </mc:Choice>
+          <mc:Fallback>
+            <w:pict>
+              <v:oval w14:anchorId="2AD666D1" id="Oval 16" o:spid="_x0000_s1026" style="position:absolute;margin-left:174pt;margin-top:62.15pt;width:33pt;height:19.5pt;z-index:251663360;visibility:visible;mso-wrap-style:square;mso-width-percent:0;mso-height-percent:0;mso-wrap-distance-left:9pt;mso-wrap-distance-top:0;mso-wrap-distance-right:9pt;mso-wrap-distance-bottom:0;mso-position-horizontal:absolute;mso-position-horizontal-relative:text;mso-position-vertical:absolute;mso-position-vertical-relative:text;mso-width-percent:0;mso-height-percent:0;mso-width-relative:margin;mso-height-relative:margin;v-text-anchor:middle" o:gfxdata="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" filled="f" strokecolor="#1f4d78 [1604]" strokeweight="1pt">
+                <v:stroke joinstyle="miter"/>
+              </v:oval>
+            </w:pict>
+          </mc:Fallback>
+        </mc:AlternateContent>
+      </w:r>
+      <w:r>
+        <w:rPr>
+          <w:noProof/>
+          <w:lang w:eastAsia="en-GB"/>
+        </w:rPr>
+        <mc:AlternateContent>
+          <mc:Choice Requires="wps">
+            <w:drawing>
+              <wp:anchor distT="0" distB="0" distL="114300" distR="114300" simplePos="0" relativeHeight="251664384" behindDoc="0" locked="0" layoutInCell="1" allowOverlap="1" wp14:anchorId="33E7DCC9" wp14:editId="610DCE14">
+                <wp:simplePos x="0" y="0"/>
+                <wp:positionH relativeFrom="column">
+                  <wp:posOffset>2733675</wp:posOffset>
+                </wp:positionH>
+                <wp:positionV relativeFrom="paragraph">
+                  <wp:posOffset>894080</wp:posOffset>
+                </wp:positionV>
+                <wp:extent cx="657225" cy="9525"/>
+                <wp:effectExtent l="0" t="76200" r="28575" b="85725"/>
+                <wp:wrapNone/>
+                <wp:docPr id="17" name="Straight Arrow Connector 17"/>
+                <wp:cNvGraphicFramePr/>
+                <a:graphic xmlns:a="http://schemas.openxmlformats.org/drawingml/2006/main">
+                  <a:graphicData uri="http://schemas.microsoft.com/office/word/2010/wordprocessingShape">
+                    <wps:wsp>
+                      <wps:cNvCnPr/>
+                      <wps:spPr>
+                        <a:xfrm flipV="1">
+                          <a:off x="0" y="0"/>
+                          <a:ext cx="657225" cy="9525"/>
+                        </a:xfrm>
+                        <a:prstGeom prst="straightConnector1">
+                          <a:avLst/>
+                        </a:prstGeom>
+                        <a:ln>
+                          <a:tailEnd type="triangle"/>
+                        </a:ln>
+                      </wps:spPr>
+                      <wps:style>
+                        <a:lnRef idx="1">
+                          <a:schemeClr val="accent1"/>
+                        </a:lnRef>
+                        <a:fillRef idx="0">
+                          <a:schemeClr val="accent1"/>
+                        </a:fillRef>
+                        <a:effectRef idx="0">
+                          <a:schemeClr val="accent1"/>
+                        </a:effectRef>
+                        <a:fontRef idx="minor">
+                          <a:schemeClr val="tx1"/>
+                        </a:fontRef>
+                      </wps:style>
+                      <wps:bodyPr/>
+                    </wps:wsp>
+                  </a:graphicData>
+                </a:graphic>
+              </wp:anchor>
+            </w:drawing>
+          </mc:Choice>
+          <mc:Fallback>
+            <w:pict>
+              <v:shape w14:anchorId="4DD053D9" id="Straight Arrow Connector 17" o:spid="_x0000_s1026" type="#_x0000_t32" style="position:absolute;margin-left:215.25pt;margin-top:70.4pt;width:51.75pt;height:.75pt;flip:y;z-index:251664384;visibility:visible;mso-wrap-style:square;mso-wrap-distance-left:9pt;mso-wrap-distance-top:0;mso-wrap-distance-right:9pt;mso-wrap-distance-bottom:0;mso-position-horizontal:absolute;mso-position-horizontal-relative:text;mso-position-vertical:absolute;mso-position-vertical-relative:text" o:gfxdata="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" strokecolor="#5b9bd5 [3204]" strokeweight=".5pt">
+                <v:stroke endarrow="block" joinstyle="miter"/>
+              </v:shape>
+            </w:pict>
+          </mc:Fallback>
+        </mc:AlternateContent>
+      </w:r>
+      <w:r>
+        <w:rPr>
+          <w:noProof/>
+          <w:lang w:eastAsia="en-GB"/>
+        </w:rPr>
+        <w:drawing>
+          <wp:inline distT="0" distB="0" distL="0" distR="0" wp14:anchorId="69A7C4E8" wp14:editId="6439EAD8">
+            <wp:extent cx="5476875" cy="676275"/>
+            <wp:effectExtent l="0" t="0" r="9525" b="9525"/>
+            <wp:docPr id="4" name="Picture 4"/>
+            <wp:cNvGraphicFramePr>
+              <a:graphicFrameLocks xmlns:a="http://schemas.openxmlformats.org/drawingml/2006/main" noChangeAspect="1"/>
+            </wp:cNvGraphicFramePr>
+            <a:graphic xmlns:a="http://schemas.openxmlformats.org/drawingml/2006/main">
+              <a:graphicData uri="http://schemas.openxmlformats.org/drawingml/2006/picture">
+                <pic:pic xmlns:pic="http://schemas.openxmlformats.org/drawingml/2006/picture">
+                  <pic:nvPicPr>
+                    <pic:cNvPr id="1" name=""/>
+                    <pic:cNvPicPr/>
+                  </pic:nvPicPr>
+                  <pic:blipFill>
+                    <a:blip r:embed="rId8"/>
+                    <a:stretch>
+                      <a:fillRect/>
+                    </a:stretch>
+                  </pic:blipFill>
+                  <pic:spPr>
+                    <a:xfrm>
+                      <a:off x="0" y="0"/>
+                      <a:ext cx="5476875" cy="676275"/>
+                    </a:xfrm>
+                    <a:prstGeom prst="rect">
+                      <a:avLst/>
+                    </a:prstGeom>
+                  </pic:spPr>
+                </pic:pic>
+              </a:graphicData>
+            </a:graphic>
+          </wp:inline>
+        </w:drawing>
+      </w:r>
+      <w:r>
+        <w:rPr>
+          <w:noProof/>
+          <w:lang w:eastAsia="en-GB"/>
+        </w:rPr>
+        <w:drawing>
+          <wp:inline distT="0" distB="0" distL="0" distR="0" wp14:anchorId="1CF35642" wp14:editId="3E40EA22">
+            <wp:extent cx="5467350" cy="428625"/>
+            <wp:effectExtent l="0" t="0" r="0" b="9525"/>
+            <wp:docPr id="5" name="Picture 5"/>
+            <wp:cNvGraphicFramePr>
+              <a:graphicFrameLocks xmlns:a="http://schemas.openxmlformats.org/drawingml/2006/main" noChangeAspect="1"/>
+            </wp:cNvGraphicFramePr>
+            <a:graphic xmlns:a="http://schemas.openxmlformats.org/drawingml/2006/main">
+              <a:graphicData uri="http://schemas.openxmlformats.org/drawingml/2006/picture">
+                <pic:pic xmlns:pic="http://schemas.openxmlformats.org/drawingml/2006/picture">
+                  <pic:nvPicPr>
+                    <pic:cNvPr id="1" name=""/>
+                    <pic:cNvPicPr/>
+                  </pic:nvPicPr>
+                  <pic:blipFill>
+                    <a:blip r:embed="rId9"/>
+                    <a:stretch>
+                      <a:fillRect/>
+                    </a:stretch>
+                  </pic:blipFill>
+                  <pic:spPr>
+                    <a:xfrm>
+                      <a:off x="0" y="0"/>
+                      <a:ext cx="5467350" cy="428625"/>
+                    </a:xfrm>
+                    <a:prstGeom prst="rect">
+                      <a:avLst/>
+                    </a:prstGeom>
+                  </pic:spPr>
+                </pic:pic>
+              </a:graphicData>
+            </a:graphic>
+          </wp:inline>
+        </w:drawing>
+      </w:r>
+    </w:p>
+    <w:p>
+      <w:pPr>
+        <w:pStyle w:val="Caption"/>
+        <w:jc w:val="center"/>
+      </w:pPr>
+      <w:r>
+        <w:t xml:space="preserve">Figure </w:t>
+      </w:r>
+      <w:r>
+        <w:fldChar w:fldCharType="begin"/>
+      </w:r>
+      <w:r>
+        <w:instrText xml:space="preserve"> SEQ Figure \* ARABIC </w:instrText>
+      </w:r>
+      <w:r>
+        <w:fldChar w:fldCharType="separate"/>
+      </w:r>
+      <w:r>
+        <w:rPr>
+          <w:noProof/>
+        </w:rPr>
+        <w:t>4</w:t>
+      </w:r>
+      <w:r>
+        <w:rPr>
+          <w:noProof/>
+        </w:rPr>
+        <w:fldChar w:fldCharType="end"/>
+      </w:r>
+      <w:r>
+        <w:t xml:space="preserve"> - When you click "All", all the servers are selected</w:t>
+      </w:r>
+    </w:p>
+    <w:p>
+      <w:pPr>
+        <w:keepNext/>
+        <w:jc w:val="center"/>
+      </w:pPr>
+      <w:r>
+        <w:rPr>
+          <w:noProof/>
+          <w:lang w:eastAsia="en-GB"/>
+        </w:rPr>
+        <w:lastRenderedPageBreak/>
+        <w:drawing>
+          <wp:inline distT="0" distB="0" distL="0" distR="0" wp14:anchorId="1A47DAE7" wp14:editId="51A59A79">
+            <wp:extent cx="5476875" cy="647700"/>
+            <wp:effectExtent l="0" t="0" r="9525" b="0"/>
+            <wp:docPr id="6" name="Picture 6"/>
+            <wp:cNvGraphicFramePr>
+              <a:graphicFrameLocks xmlns:a="http://schemas.openxmlformats.org/drawingml/2006/main" noChangeAspect="1"/>
+            </wp:cNvGraphicFramePr>
+            <a:graphic xmlns:a="http://schemas.openxmlformats.org/drawingml/2006/main">
+              <a:graphicData uri="http://schemas.openxmlformats.org/drawingml/2006/picture">
+                <pic:pic xmlns:pic="http://schemas.openxmlformats.org/drawingml/2006/picture">
+                  <pic:nvPicPr>
+                    <pic:cNvPr id="1" name=""/>
+                    <pic:cNvPicPr/>
+                  </pic:nvPicPr>
+                  <pic:blipFill>
+                    <a:blip r:embed="rId10"/>
+                    <a:stretch>
+                      <a:fillRect/>
+                    </a:stretch>
+                  </pic:blipFill>
+                  <pic:spPr>
+                    <a:xfrm>
+                      <a:off x="0" y="0"/>
+                      <a:ext cx="5476875" cy="647700"/>
+                    </a:xfrm>
+                    <a:prstGeom prst="rect">
+                      <a:avLst/>
+                    </a:prstGeom>
+                  </pic:spPr>
+                </pic:pic>
+              </a:graphicData>
+            </a:graphic>
+          </wp:inline>
+        </w:drawing>
+      </w:r>
+    </w:p>
+    <w:p>
+      <w:pPr>
+        <w:pStyle w:val="Caption"/>
+        <w:jc w:val="center"/>
+      </w:pPr>
+      <w:r>
+        <w:t xml:space="preserve">Figure </w:t>
+      </w:r>
+      <w:r>
+        <w:fldChar w:fldCharType="begin"/>
+      </w:r>
+      <w:r>
+        <w:instrText xml:space="preserve"> SEQ Figure \* ARABIC </w:instrText>
+      </w:r>
+      <w:r>
+        <w:fldChar w:fldCharType="separate"/>
+      </w:r>
+      <w:r>
+        <w:rPr>
+          <w:noProof/>
+        </w:rPr>
+        <w:t>5</w:t>
+      </w:r>
+      <w:r>
+        <w:rPr>
+          <w:noProof/>
+        </w:rPr>
+        <w:fldChar w:fldCharType="end"/>
+      </w:r>
+      <w:r>
+        <w:t xml:space="preserve"> - Filter the severity level</w:t>
+      </w:r>
+    </w:p>
+    <w:p>
+      <w:pPr>
+        <w:keepNext/>
+        <w:jc w:val="center"/>
+      </w:pPr>
+      <w:r>
+        <w:rPr>
+          <w:noProof/>
+          <w:lang w:eastAsia="en-GB"/>
+        </w:rPr>
+        <mc:AlternateContent>
+          <mc:Choice Requires="wps">
+            <w:drawing>
+              <wp:anchor distT="0" distB="0" distL="114300" distR="114300" simplePos="0" relativeHeight="251670528" behindDoc="0" locked="0" layoutInCell="1" allowOverlap="1" wp14:anchorId="59994479" wp14:editId="67E4C6B9">
+                <wp:simplePos x="0" y="0"/>
+                <wp:positionH relativeFrom="column">
+                  <wp:posOffset>2409825</wp:posOffset>
+                </wp:positionH>
+                <wp:positionV relativeFrom="paragraph">
+                  <wp:posOffset>3866515</wp:posOffset>
+                </wp:positionV>
+                <wp:extent cx="542925" cy="266700"/>
+                <wp:effectExtent l="114300" t="152400" r="66675" b="171450"/>
+                <wp:wrapNone/>
+                <wp:docPr id="26" name="Straight Arrow Connector 26"/>
+                <wp:cNvGraphicFramePr/>
+                <a:graphic xmlns:a="http://schemas.openxmlformats.org/drawingml/2006/main">
+                  <a:graphicData uri="http://schemas.microsoft.com/office/word/2010/wordprocessingShape">
+                    <wps:wsp>
+                      <wps:cNvCnPr/>
+                      <wps:spPr>
+                        <a:xfrm flipV="1">
+                          <a:off x="0" y="0"/>
+                          <a:ext cx="542925" cy="266700"/>
+                        </a:xfrm>
+                        <a:prstGeom prst="straightConnector1">
+                          <a:avLst/>
+                        </a:prstGeom>
+                        <a:ln>
+                          <a:solidFill>
+                            <a:schemeClr val="accent1"/>
+                          </a:solidFill>
+                          <a:tailEnd type="triangle"/>
+                        </a:ln>
+                        <a:effectLst>
+                          <a:glow rad="139700">
+                            <a:schemeClr val="accent1">
+                              <a:satMod val="175000"/>
+                              <a:alpha val="40000"/>
+                            </a:schemeClr>
+                          </a:glow>
+                        </a:effectLst>
+                      </wps:spPr>
+                      <wps:style>
+                        <a:lnRef idx="1">
+                          <a:schemeClr val="accent1"/>
+                        </a:lnRef>
+                        <a:fillRef idx="0">
+                          <a:schemeClr val="accent1"/>
+                        </a:fillRef>
+                        <a:effectRef idx="0">
+                          <a:schemeClr val="accent1"/>
+                        </a:effectRef>
+                        <a:fontRef idx="minor">
+                          <a:schemeClr val="tx1"/>
+                        </a:fontRef>
+                      </wps:style>
+                      <wps:bodyPr/>
+                    </wps:wsp>
+                  </a:graphicData>
+                </a:graphic>
+                <wp14:sizeRelH relativeFrom="margin">
+                  <wp14:pctWidth>0</wp14:pctWidth>
+                </wp14:sizeRelH>
+                <wp14:sizeRelV relativeFrom="margin">
+                  <wp14:pctHeight>0</wp14:pctHeight>
+                </wp14:sizeRelV>
+              </wp:anchor>
+            </w:drawing>
+          </mc:Choice>
+          <mc:Fallback>
+            <w:pict>
+              <v:shape w14:anchorId="63828FB4" id="Straight Arrow Connector 26" o:spid="_x0000_s1026" type="#_x0000_t32" style="position:absolute;margin-left:189.75pt;margin-top:304.45pt;width:42.75pt;height:21pt;flip:y;z-index:251670528;visibility:visible;mso-wrap-style:square;mso-width-percent:0;mso-height-percent:0;mso-wrap-distance-left:9pt;mso-wrap-distance-top:0;mso-wrap-distance-right:9pt;mso-wrap-distance-bottom:0;mso-position-horizontal:absolute;mso-position-horizontal-relative:text;mso-position-vertical:absolute;mso-position-vertical-relative:text;mso-width-percent:0;mso-height-percent:0;mso-width-relative:margin;mso-height-relative:margin" o:gfxdata="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" strokecolor="#5b9bd5 [3204]" strokeweight=".5pt">
+                <v:stroke endarrow="block" joinstyle="miter"/>
+              </v:shape>
+            </w:pict>
+          </mc:Fallback>
+        </mc:AlternateContent>
+      </w:r>
+      <w:r>
+        <w:rPr>
+          <w:noProof/>
+          <w:lang w:eastAsia="en-GB"/>
+        </w:rPr>
+        <mc:AlternateContent>
+          <mc:Choice Requires="wps">
+            <w:drawing>
+              <wp:anchor distT="0" distB="0" distL="114300" distR="114300" simplePos="0" relativeHeight="251669504" behindDoc="0" locked="0" layoutInCell="1" allowOverlap="1" wp14:anchorId="695CE7C9" wp14:editId="2C35043B">
+                <wp:simplePos x="0" y="0"/>
+                <wp:positionH relativeFrom="column">
+                  <wp:posOffset>2105025</wp:posOffset>
+                </wp:positionH>
+                <wp:positionV relativeFrom="paragraph">
+                  <wp:posOffset>4028440</wp:posOffset>
+                </wp:positionV>
+                <wp:extent cx="276225" cy="219075"/>
+                <wp:effectExtent l="228600" t="228600" r="257175" b="257175"/>
+                <wp:wrapNone/>
+                <wp:docPr id="25" name="Oval 25"/>
+                <wp:cNvGraphicFramePr/>
+                <a:graphic xmlns:a="http://schemas.openxmlformats.org/drawingml/2006/main">
+                  <a:graphicData uri="http://schemas.microsoft.com/office/word/2010/wordprocessingShape">
+                    <wps:wsp>
+                      <wps:cNvSpPr/>
+                      <wps:spPr>
+                        <a:xfrm>
+                          <a:off x="0" y="0"/>
+                          <a:ext cx="276225" cy="219075"/>
+                        </a:xfrm>
+                        <a:prstGeom prst="ellipse">
+                          <a:avLst/>
+                        </a:prstGeom>
+                        <a:noFill/>
+                        <a:effectLst>
+                          <a:glow rad="228600">
+                            <a:schemeClr val="accent4">
+                              <a:satMod val="175000"/>
+                              <a:alpha val="40000"/>
+                            </a:schemeClr>
+                          </a:glow>
+                        </a:effectLst>
+                      </wps:spPr>
+                      <wps:style>
+                        <a:lnRef idx="2">
+                          <a:schemeClr val="accent1">
+                            <a:shade val="50000"/>
+                          </a:schemeClr>
+                        </a:lnRef>
+                        <a:fillRef idx="1">
+                          <a:schemeClr val="accent1"/>
+                        </a:fillRef>
+                        <a:effectRef idx="0">
+                          <a:schemeClr val="accent1"/>
+                        </a:effectRef>
+                        <a:fontRef idx="minor">
+                          <a:schemeClr val="lt1"/>
+                        </a:fontRef>
+                      </wps:style>
+                      <wps:bodyPr rot="0" spcFirstLastPara="0" vertOverflow="overflow" horzOverflow="overflow" vert="horz" wrap="square" lIns="91440" tIns="45720" rIns="91440" bIns="45720" numCol="1" spcCol="0" rtlCol="0" fromWordArt="0" anchor="ctr" anchorCtr="0" forceAA="0" compatLnSpc="1">
+                        <a:prstTxWarp prst="textNoShape">
+                          <a:avLst/>
+                        </a:prstTxWarp>
+                        <a:noAutofit/>
+                      </wps:bodyPr>
+                    </wps:wsp>
+                  </a:graphicData>
+                </a:graphic>
+                <wp14:sizeRelH relativeFrom="margin">
+                  <wp14:pctWidth>0</wp14:pctWidth>
+                </wp14:sizeRelH>
+                <wp14:sizeRelV relativeFrom="margin">
+                  <wp14:pctHeight>0</wp14:pctHeight>
+                </wp14:sizeRelV>
+              </wp:anchor>
+            </w:drawing>
+          </mc:Choice>
+          <mc:Fallback>
+            <w:pict>
+              <v:oval w14:anchorId="4149FF2C" id="Oval 25" o:spid="_x0000_s1026" style="position:absolute;margin-left:165.75pt;margin-top:317.2pt;width:21.75pt;height:17.25pt;z-index:251669504;visibility:visible;mso-wrap-style:square;mso-width-percent:0;mso-height-percent:0;mso-wrap-distance-left:9pt;mso-wrap-distance-top:0;mso-wrap-distance-right:9pt;mso-wrap-distance-bottom:0;mso-position-horizontal:absolute;mso-position-horizontal-relative:text;mso-position-vertical:absolute;mso-position-vertical-relative:text;mso-width-percent:0;mso-height-percent:0;mso-width-relative:margin;mso-height-relative:margin;v-text-anchor:middle" o:gfxdata="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" filled="f" strokecolor="#1f4d78 [1604]" strokeweight="1pt">
+                <v:stroke joinstyle="miter"/>
+              </v:oval>
+            </w:pict>
+          </mc:Fallback>
+        </mc:AlternateContent>
+      </w:r>
+      <w:r>
+        <w:rPr>
+          <w:noProof/>
+          <w:lang w:eastAsia="en-GB"/>
+        </w:rPr>
+        <mc:AlternateContent>
+          <mc:Choice Requires="wps">
+            <w:drawing>
+              <wp:anchor distT="0" distB="0" distL="114300" distR="114300" simplePos="0" relativeHeight="251667456" behindDoc="0" locked="0" layoutInCell="1" allowOverlap="1" wp14:anchorId="08F008BB" wp14:editId="7B8B915F">
+                <wp:simplePos x="0" y="0"/>
+                <wp:positionH relativeFrom="column">
+                  <wp:posOffset>2038350</wp:posOffset>
+                </wp:positionH>
+                <wp:positionV relativeFrom="paragraph">
+                  <wp:posOffset>2028825</wp:posOffset>
+                </wp:positionV>
+                <wp:extent cx="400050" cy="247650"/>
+                <wp:effectExtent l="228600" t="228600" r="247650" b="247650"/>
+                <wp:wrapNone/>
+                <wp:docPr id="22" name="Oval 22"/>
+                <wp:cNvGraphicFramePr/>
+                <a:graphic xmlns:a="http://schemas.openxmlformats.org/drawingml/2006/main">
+                  <a:graphicData uri="http://schemas.microsoft.com/office/word/2010/wordprocessingShape">
+                    <wps:wsp>
+                      <wps:cNvSpPr/>
+                      <wps:spPr>
+                        <a:xfrm>
+                          <a:off x="0" y="0"/>
+                          <a:ext cx="400050" cy="247650"/>
+                        </a:xfrm>
+                        <a:prstGeom prst="ellipse">
+                          <a:avLst/>
+                        </a:prstGeom>
+                        <a:noFill/>
+                        <a:effectLst>
+                          <a:glow rad="228600">
+                            <a:schemeClr val="accent4">
+                              <a:satMod val="175000"/>
+                              <a:alpha val="40000"/>
+                            </a:schemeClr>
+                          </a:glow>
+                        </a:effectLst>
+                      </wps:spPr>
+                      <wps:style>
+                        <a:lnRef idx="2">
+                          <a:schemeClr val="accent1">
+                            <a:shade val="50000"/>
+                          </a:schemeClr>
+                        </a:lnRef>
+                        <a:fillRef idx="1">
+                          <a:schemeClr val="accent1"/>
+                        </a:fillRef>
+                        <a:effectRef idx="0">
+                          <a:schemeClr val="accent1"/>
+                        </a:effectRef>
+                        <a:fontRef idx="minor">
+                          <a:schemeClr val="lt1"/>
+                        </a:fontRef>
+                      </wps:style>
+                      <wps:bodyPr rot="0" spcFirstLastPara="0" vertOverflow="overflow" horzOverflow="overflow" vert="horz" wrap="square" lIns="91440" tIns="45720" rIns="91440" bIns="45720" numCol="1" spcCol="0" rtlCol="0" fromWordArt="0" anchor="ctr" anchorCtr="0" forceAA="0" compatLnSpc="1">
+                        <a:prstTxWarp prst="textNoShape">
+                          <a:avLst/>
+                        </a:prstTxWarp>
+                        <a:noAutofit/>
+                      </wps:bodyPr>
+                    </wps:wsp>
+                  </a:graphicData>
+                </a:graphic>
+              </wp:anchor>
+            </w:drawing>
+          </mc:Choice>
+          <mc:Fallback>
+            <w:pict>
+              <v:oval w14:anchorId="30D094D1" id="Oval 22" o:spid="_x0000_s1026" style="position:absolute;margin-left:160.5pt;margin-top:159.75pt;width:31.5pt;height:19.5pt;z-index:251667456;visibility:visible;mso-wrap-style:square;mso-wrap-distance-left:9pt;mso-wrap-distance-top:0;mso-wrap-distance-right:9pt;mso-wrap-distance-bottom:0;mso-position-horizontal:absolute;mso-position-horizontal-relative:text;mso-position-vertical:absolute;mso-position-vertical-relative:text;v-text-anchor:middle" o:gfxdata="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" filled="f" strokecolor="#1f4d78 [1604]" strokeweight="1pt">
+                <v:stroke joinstyle="miter"/>
+              </v:oval>
+            </w:pict>
+          </mc:Fallback>
+        </mc:AlternateContent>
+      </w:r>
+      <w:r>
+        <w:rPr>
+          <w:noProof/>
+          <w:lang w:eastAsia="en-GB"/>
+        </w:rPr>
+        <mc:AlternateContent>
+          <mc:Choice Requires="wps">
+            <w:drawing>
+              <wp:anchor distT="0" distB="0" distL="114300" distR="114300" simplePos="0" relativeHeight="251668480" behindDoc="0" locked="0" layoutInCell="1" allowOverlap="1" wp14:anchorId="3454E67E" wp14:editId="381B48B7">
+                <wp:simplePos x="0" y="0"/>
+                <wp:positionH relativeFrom="column">
+                  <wp:posOffset>2409824</wp:posOffset>
+                </wp:positionH>
+                <wp:positionV relativeFrom="paragraph">
+                  <wp:posOffset>2171700</wp:posOffset>
+                </wp:positionV>
+                <wp:extent cx="514350" cy="45719"/>
+                <wp:effectExtent l="133350" t="152400" r="114300" b="202565"/>
+                <wp:wrapNone/>
+                <wp:docPr id="23" name="Straight Arrow Connector 23"/>
+                <wp:cNvGraphicFramePr/>
+                <a:graphic xmlns:a="http://schemas.openxmlformats.org/drawingml/2006/main">
+                  <a:graphicData uri="http://schemas.microsoft.com/office/word/2010/wordprocessingShape">
+                    <wps:wsp>
+                      <wps:cNvCnPr/>
+                      <wps:spPr>
+                        <a:xfrm>
+                          <a:off x="0" y="0"/>
+                          <a:ext cx="514350" cy="45719"/>
+                        </a:xfrm>
+                        <a:prstGeom prst="straightConnector1">
+                          <a:avLst/>
+                        </a:prstGeom>
+                        <a:ln>
+                          <a:tailEnd type="triangle"/>
+                        </a:ln>
+                        <a:effectLst>
+                          <a:glow rad="139700">
+                            <a:schemeClr val="accent1">
+                              <a:satMod val="175000"/>
+                              <a:alpha val="40000"/>
+                            </a:schemeClr>
+                          </a:glow>
+                        </a:effectLst>
+                      </wps:spPr>
+                      <wps:style>
+                        <a:lnRef idx="1">
+                          <a:schemeClr val="accent1"/>
+                        </a:lnRef>
+                        <a:fillRef idx="0">
+                          <a:schemeClr val="accent1"/>
+                        </a:fillRef>
+                        <a:effectRef idx="0">
+                          <a:schemeClr val="accent1"/>
+                        </a:effectRef>
+                        <a:fontRef idx="minor">
+                          <a:schemeClr val="tx1"/>
+                        </a:fontRef>
+                      </wps:style>
+                      <wps:bodyPr/>
+                    </wps:wsp>
+                  </a:graphicData>
+                </a:graphic>
+                <wp14:sizeRelH relativeFrom="margin">
+                  <wp14:pctWidth>0</wp14:pctWidth>
+                </wp14:sizeRelH>
+                <wp14:sizeRelV relativeFrom="margin">
+                  <wp14:pctHeight>0</wp14:pctHeight>
+                </wp14:sizeRelV>
+              </wp:anchor>
+            </w:drawing>
+          </mc:Choice>
+          <mc:Fallback>
+            <w:pict>
+              <v:shape w14:anchorId="7E1FF214" id="Straight Arrow Connector 23" o:spid="_x0000_s1026" type="#_x0000_t32" style="position:absolute;margin-left:189.75pt;margin-top:171pt;width:40.5pt;height:3.6pt;z-index:251668480;visibility:visible;mso-wrap-style:square;mso-width-percent:0;mso-height-percent:0;mso-wrap-distance-left:9pt;mso-wrap-distance-top:0;mso-wrap-distance-right:9pt;mso-wrap-distance-bottom:0;mso-position-horizontal:absolute;mso-position-horizontal-relative:text;mso-position-vertical:absolute;mso-position-vertical-relative:text;mso-width-percent:0;mso-height-percent:0;mso-width-relative:margin;mso-height-relative:margin" o:gfxdata="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" strokecolor="#5b9bd5 [3204]" strokeweight=".5pt">
+                <v:stroke endarrow="block" joinstyle="miter"/>
+              </v:shape>
+            </w:pict>
+          </mc:Fallback>
+        </mc:AlternateContent>
+      </w:r>
+      <w:r>
+        <w:rPr>
+          <w:noProof/>
+          <w:lang w:eastAsia="en-GB"/>
+        </w:rPr>
+        <mc:AlternateContent>
+          <mc:Choice Requires="wps">
+            <w:drawing>
+              <wp:anchor distT="0" distB="0" distL="114300" distR="114300" simplePos="0" relativeHeight="251666432" behindDoc="0" locked="0" layoutInCell="1" allowOverlap="1" wp14:anchorId="7BDBF3FF" wp14:editId="402C7FB6">
+                <wp:simplePos x="0" y="0"/>
+                <wp:positionH relativeFrom="column">
+                  <wp:posOffset>1666875</wp:posOffset>
+                </wp:positionH>
+                <wp:positionV relativeFrom="paragraph">
+                  <wp:posOffset>533400</wp:posOffset>
+                </wp:positionV>
+                <wp:extent cx="247650" cy="523875"/>
+                <wp:effectExtent l="152400" t="133350" r="171450" b="161925"/>
+                <wp:wrapNone/>
+                <wp:docPr id="21" name="Straight Arrow Connector 21"/>
+                <wp:cNvGraphicFramePr/>
+                <a:graphic xmlns:a="http://schemas.openxmlformats.org/drawingml/2006/main">
+                  <a:graphicData uri="http://schemas.microsoft.com/office/word/2010/wordprocessingShape">
+                    <wps:wsp>
+                      <wps:cNvCnPr/>
+                      <wps:spPr>
+                        <a:xfrm>
+                          <a:off x="0" y="0"/>
+                          <a:ext cx="247650" cy="523875"/>
+                        </a:xfrm>
+                        <a:prstGeom prst="straightConnector1">
+                          <a:avLst/>
+                        </a:prstGeom>
+                        <a:ln>
+                          <a:tailEnd type="triangle"/>
+                        </a:ln>
+                        <a:effectLst>
+                          <a:glow rad="139700">
+                            <a:schemeClr val="accent1">
+                              <a:satMod val="175000"/>
+                              <a:alpha val="40000"/>
+                            </a:schemeClr>
+                          </a:glow>
+                        </a:effectLst>
+                      </wps:spPr>
+                      <wps:style>
+                        <a:lnRef idx="1">
+                          <a:schemeClr val="accent1"/>
+                        </a:lnRef>
+                        <a:fillRef idx="0">
+                          <a:schemeClr val="accent1"/>
+                        </a:fillRef>
+                        <a:effectRef idx="0">
+                          <a:schemeClr val="accent1"/>
+                        </a:effectRef>
+                        <a:fontRef idx="minor">
+                          <a:schemeClr val="tx1"/>
+                        </a:fontRef>
+                      </wps:style>
+                      <wps:bodyPr/>
+                    </wps:wsp>
+                  </a:graphicData>
+                </a:graphic>
+              </wp:anchor>
+            </w:drawing>
+          </mc:Choice>
+          <mc:Fallback>
+            <w:pict>
+              <v:shape w14:anchorId="67C31451" id="Straight Arrow Connector 21" o:spid="_x0000_s1026" type="#_x0000_t32" style="position:absolute;margin-left:131.25pt;margin-top:42pt;width:19.5pt;height:41.25pt;z-index:251666432;visibility:visible;mso-wrap-style:square;mso-wrap-distance-left:9pt;mso-wrap-distance-top:0;mso-wrap-distance-right:9pt;mso-wrap-distance-bottom:0;mso-position-horizontal:absolute;mso-position-horizontal-relative:text;mso-position-vertical:absolute;mso-position-vertical-relative:text" o:gfxdata="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" strokecolor="#5b9bd5 [3204]" strokeweight=".5pt">
+                <v:stroke endarrow="block" joinstyle="miter"/>
+              </v:shape>
+            </w:pict>
+          </mc:Fallback>
+        </mc:AlternateContent>
+      </w:r>
+      <w:r>
+        <w:rPr>
+          <w:noProof/>
+          <w:lang w:eastAsia="en-GB"/>
+        </w:rPr>
+        <mc:AlternateContent>
+          <mc:Choice Requires="wps">
+            <w:drawing>
+              <wp:anchor distT="0" distB="0" distL="114300" distR="114300" simplePos="0" relativeHeight="251665408" behindDoc="0" locked="0" layoutInCell="1" allowOverlap="1" wp14:anchorId="062C4F8C" wp14:editId="6CF46CF2">
+                <wp:simplePos x="0" y="0"/>
+                <wp:positionH relativeFrom="column">
+                  <wp:posOffset>1400175</wp:posOffset>
+                </wp:positionH>
+                <wp:positionV relativeFrom="paragraph">
+                  <wp:posOffset>276225</wp:posOffset>
+                </wp:positionV>
+                <wp:extent cx="361950" cy="247650"/>
+                <wp:effectExtent l="228600" t="228600" r="247650" b="247650"/>
+                <wp:wrapNone/>
+                <wp:docPr id="20" name="Oval 20"/>
+                <wp:cNvGraphicFramePr/>
+                <a:graphic xmlns:a="http://schemas.openxmlformats.org/drawingml/2006/main">
+                  <a:graphicData uri="http://schemas.microsoft.com/office/word/2010/wordprocessingShape">
+                    <wps:wsp>
+                      <wps:cNvSpPr/>
+                      <wps:spPr>
+                        <a:xfrm>
+                          <a:off x="0" y="0"/>
+                          <a:ext cx="361950" cy="247650"/>
+                        </a:xfrm>
+                        <a:prstGeom prst="ellipse">
+                          <a:avLst/>
+                        </a:prstGeom>
+                        <a:noFill/>
+                        <a:effectLst>
+                          <a:glow rad="228600">
+                            <a:schemeClr val="accent4">
+                              <a:satMod val="175000"/>
+                              <a:alpha val="40000"/>
+                            </a:schemeClr>
+                          </a:glow>
+                        </a:effectLst>
+                      </wps:spPr>
+                      <wps:style>
+                        <a:lnRef idx="2">
+                          <a:schemeClr val="accent1">
+                            <a:shade val="50000"/>
+                          </a:schemeClr>
+                        </a:lnRef>
+                        <a:fillRef idx="1">
+                          <a:schemeClr val="accent1"/>
+                        </a:fillRef>
+                        <a:effectRef idx="0">
+                          <a:schemeClr val="accent1"/>
+                        </a:effectRef>
+                        <a:fontRef idx="minor">
+                          <a:schemeClr val="lt1"/>
+                        </a:fontRef>
+                      </wps:style>
+                      <wps:bodyPr rot="0" spcFirstLastPara="0" vertOverflow="overflow" horzOverflow="overflow" vert="horz" wrap="square" lIns="91440" tIns="45720" rIns="91440" bIns="45720" numCol="1" spcCol="0" rtlCol="0" fromWordArt="0" anchor="ctr" anchorCtr="0" forceAA="0" compatLnSpc="1">
+                        <a:prstTxWarp prst="textNoShape">
+                          <a:avLst/>
+                        </a:prstTxWarp>
+                        <a:noAutofit/>
+                      </wps:bodyPr>
+                    </wps:wsp>
+                  </a:graphicData>
+                </a:graphic>
+              </wp:anchor>
+            </w:drawing>
+          </mc:Choice>
+          <mc:Fallback>
+            <w:pict>
+              <v:oval w14:anchorId="320EB6D3" id="Oval 20" o:spid="_x0000_s1026" style="position:absolute;margin-left:110.25pt;margin-top:21.75pt;width:28.5pt;height:19.5pt;z-index:251665408;visibility:visible;mso-wrap-style:square;mso-wrap-distance-left:9pt;mso-wrap-distance-top:0;mso-wrap-distance-right:9pt;mso-wrap-distance-bottom:0;mso-position-horizontal:absolute;mso-position-horizontal-relative:text;mso-position-vertical:absolute;mso-position-vertical-relative:text;v-text-anchor:middle" o:gfxdata="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" filled="f" strokecolor="#1f4d78 [1604]" strokeweight="1pt">
+                <v:stroke joinstyle="miter"/>
+              </v:oval>
+            </w:pict>
+          </mc:Fallback>
+        </mc:AlternateContent>
+      </w:r>
+      <w:r>
+        <w:rPr>
+          <w:noProof/>
+          <w:lang w:eastAsia="en-GB"/>
+        </w:rPr>
+        <w:drawing>
+          <wp:inline distT="0" distB="0" distL="0" distR="0" wp14:anchorId="78047DDE" wp14:editId="5F5D9486">
+            <wp:extent cx="5505450" cy="714375"/>
+            <wp:effectExtent l="0" t="0" r="0" b="9525"/>
+            <wp:docPr id="7" name="Picture 7"/>
+            <wp:cNvGraphicFramePr>
+              <a:graphicFrameLocks xmlns:a="http://schemas.openxmlformats.org/drawingml/2006/main" noChangeAspect="1"/>
+            </wp:cNvGraphicFramePr>
+            <a:graphic xmlns:a="http://schemas.openxmlformats.org/drawingml/2006/main">
+              <a:graphicData uri="http://schemas.openxmlformats.org/drawingml/2006/picture">
+                <pic:pic xmlns:pic="http://schemas.openxmlformats.org/drawingml/2006/picture">
+                  <pic:nvPicPr>
+                    <pic:cNvPr id="1" name=""/>
+                    <pic:cNvPicPr/>
+                  </pic:nvPicPr>
+                  <pic:blipFill>
+                    <a:blip r:embed="rId11"/>
+                    <a:stretch>
+                      <a:fillRect/>
+                    </a:stretch>
+                  </pic:blipFill>
+                  <pic:spPr>
+                    <a:xfrm>
+                      <a:off x="0" y="0"/>
+                      <a:ext cx="5505450" cy="714375"/>
+                    </a:xfrm>
+                    <a:prstGeom prst="rect">
+                      <a:avLst/>
+                    </a:prstGeom>
+                  </pic:spPr>
+                </pic:pic>
+              </a:graphicData>
+            </a:graphic>
+          </wp:inline>
+        </w:drawing>
+      </w:r>
+      <w:r>
+        <w:rPr>
+          <w:noProof/>
+          <w:lang w:eastAsia="en-GB"/>
+        </w:rPr>
+        <w:drawing>
+          <wp:inline distT="0" distB="0" distL="0" distR="0" wp14:anchorId="2417C1A8" wp14:editId="3E6D0FDD">
+            <wp:extent cx="2757793" cy="1971607"/>
+            <wp:effectExtent l="0" t="0" r="5080" b="0"/>
+            <wp:docPr id="8" name="Picture 8"/>
+            <wp:cNvGraphicFramePr>
+              <a:graphicFrameLocks xmlns:a="http://schemas.openxmlformats.org/drawingml/2006/main" noChangeAspect="1"/>
+            </wp:cNvGraphicFramePr>
+            <a:graphic xmlns:a="http://schemas.openxmlformats.org/drawingml/2006/main">
+              <a:graphicData uri="http://schemas.openxmlformats.org/drawingml/2006/picture">
+                <pic:pic xmlns:pic="http://schemas.openxmlformats.org/drawingml/2006/picture">
+                  <pic:nvPicPr>
+                    <pic:cNvPr id="1" name=""/>
+                    <pic:cNvPicPr/>
+                  </pic:nvPicPr>
+                  <pic:blipFill>
+                    <a:blip r:embed="rId12"/>
+                    <a:stretch>
+                      <a:fillRect/>
+                    </a:stretch>
+                  </pic:blipFill>
+                  <pic:spPr>
+                    <a:xfrm>
+                      <a:off x="0" y="0"/>
+                      <a:ext cx="2823429" cy="2018531"/>
+                    </a:xfrm>
+                    <a:prstGeom prst="rect">
+                      <a:avLst/>
+                    </a:prstGeom>
+                  </pic:spPr>
+                </pic:pic>
+              </a:graphicData>
+            </a:graphic>
+          </wp:inline>
+        </w:drawing>
+      </w:r>
+      <w:r>
+        <w:rPr>
+          <w:noProof/>
+          <w:lang w:eastAsia="en-GB"/>
+        </w:rPr>
+        <w:drawing>
+          <wp:inline distT="0" distB="0" distL="0" distR="0" wp14:anchorId="79067636" wp14:editId="07F1E929">
+            <wp:extent cx="2769022" cy="1771650"/>
+            <wp:effectExtent l="0" t="0" r="0" b="0"/>
+            <wp:docPr id="18" name="Picture 18"/>
+            <wp:cNvGraphicFramePr>
+              <a:graphicFrameLocks xmlns:a="http://schemas.openxmlformats.org/drawingml/2006/main" noChangeAspect="1"/>
+            </wp:cNvGraphicFramePr>
+            <a:graphic xmlns:a="http://schemas.openxmlformats.org/drawingml/2006/main">
+              <a:graphicData uri="http://schemas.openxmlformats.org/drawingml/2006/picture">
+                <pic:pic xmlns:pic="http://schemas.openxmlformats.org/drawingml/2006/picture">
+                  <pic:nvPicPr>
+                    <pic:cNvPr id="1" name=""/>
+                    <pic:cNvPicPr/>
+                  </pic:nvPicPr>
+                  <pic:blipFill>
+                    <a:blip r:embed="rId13"/>
+                    <a:stretch>
+                      <a:fillRect/>
+                    </a:stretch>
+                  </pic:blipFill>
+                  <pic:spPr>
+                    <a:xfrm>
+                      <a:off x="0" y="0"/>
+                      <a:ext cx="2797736" cy="1790022"/>
+                    </a:xfrm>
+                    <a:prstGeom prst="rect">
+                      <a:avLst/>
+                    </a:prstGeom>
+                  </pic:spPr>
+                </pic:pic>
+              </a:graphicData>
+            </a:graphic>
+          </wp:inline>
+        </w:drawing>
+      </w:r>
+      <w:r>
+        <w:rPr>
+          <w:noProof/>
+          <w:lang w:eastAsia="en-GB"/>
+        </w:rPr>
+        <w:drawing>
+          <wp:inline distT="0" distB="0" distL="0" distR="0" wp14:anchorId="668A80F7" wp14:editId="6A8270F9">
+            <wp:extent cx="2780303" cy="1933575"/>
+            <wp:effectExtent l="0" t="0" r="1270" b="0"/>
+            <wp:docPr id="19" name="Picture 19"/>
+            <wp:cNvGraphicFramePr>
+              <a:graphicFrameLocks xmlns:a="http://schemas.openxmlformats.org/drawingml/2006/main" noChangeAspect="1"/>
+            </wp:cNvGraphicFramePr>
+            <a:graphic xmlns:a="http://schemas.openxmlformats.org/drawingml/2006/main">
+              <a:graphicData uri="http://schemas.openxmlformats.org/drawingml/2006/picture">
+                <pic:pic xmlns:pic="http://schemas.openxmlformats.org/drawingml/2006/picture">
+                  <pic:nvPicPr>
+                    <pic:cNvPr id="1" name=""/>
+                    <pic:cNvPicPr/>
+                  </pic:nvPicPr>
+                  <pic:blipFill>
+                    <a:blip r:embed="rId14"/>
+                    <a:stretch>
+                      <a:fillRect/>
+                    </a:stretch>
+                  </pic:blipFill>
+                  <pic:spPr>
+                    <a:xfrm>
+                      <a:off x="0" y="0"/>
+                      <a:ext cx="2805474" cy="1951081"/>
+                    </a:xfrm>
+                    <a:prstGeom prst="rect">
+                      <a:avLst/>
+                    </a:prstGeom>
+                  </pic:spPr>
+                </pic:pic>
+              </a:graphicData>
+            </a:graphic>
+          </wp:inline>
+        </w:drawing>
+      </w:r>
+      <w:r>
+        <w:rPr>
+          <w:noProof/>
+          <w:lang w:eastAsia="en-GB"/>
+        </w:rPr>
+        <w:drawing>
+          <wp:inline distT="0" distB="0" distL="0" distR="0" wp14:anchorId="2934FA38" wp14:editId="706FF030">
+            <wp:extent cx="2866047" cy="1876425"/>
+            <wp:effectExtent l="0" t="0" r="0" b="0"/>
+            <wp:docPr id="24" name="Picture 24"/>
+            <wp:cNvGraphicFramePr>
+              <a:graphicFrameLocks xmlns:a="http://schemas.openxmlformats.org/drawingml/2006/main" noChangeAspect="1"/>
+            </wp:cNvGraphicFramePr>
+            <a:graphic xmlns:a="http://schemas.openxmlformats.org/drawingml/2006/main">
+              <a:graphicData uri="http://schemas.openxmlformats.org/drawingml/2006/picture">
+                <pic:pic xmlns:pic="http://schemas.openxmlformats.org/drawingml/2006/picture">
+                  <pic:nvPicPr>
+                    <pic:cNvPr id="1" name=""/>
+                    <pic:cNvPicPr/>
+                  </pic:nvPicPr>
+                  <pic:blipFill>
+                    <a:blip r:embed="rId15"/>
+                    <a:stretch>
+                      <a:fillRect/>
+                    </a:stretch>
+                  </pic:blipFill>
+                  <pic:spPr>
+                    <a:xfrm>
+                      <a:off x="0" y="0"/>
+                      <a:ext cx="2900623" cy="1899062"/>
+                    </a:xfrm>
+                    <a:prstGeom prst="rect">
+                      <a:avLst/>
+                    </a:prstGeom>
+                  </pic:spPr>
+                </pic:pic>
+              </a:graphicData>
+            </a:graphic>
+          </wp:inline>
+        </w:drawing>
+      </w:r>
+    </w:p>
+    <w:p>
+      <w:pPr>
+        <w:pStyle w:val="Caption"/>
+        <w:jc w:val="center"/>
+      </w:pPr>
+      <w:r>
+        <w:t xml:space="preserve">Figure </w:t>
+      </w:r>
+      <w:r>
+        <w:fldChar w:fldCharType="begin"/>
+      </w:r>
+      <w:r>
+        <w:instrText xml:space="preserve"> SEQ Figure \* ARABIC </w:instrText>
+      </w:r>
+      <w:r>
+        <w:fldChar w:fldCharType="separate"/>
+      </w:r>
+      <w:r>
+        <w:rPr>
+          <w:noProof/>
+        </w:rPr>
+        <w:t>6</w:t>
+      </w:r>
+      <w:r>
+        <w:rPr>
+          <w:noProof/>
+        </w:rPr>
+        <w:fldChar w:fldCharType="end"/>
+      </w:r>
+      <w:r>
+        <w:t xml:space="preserve"> - Support developers list</w:t>
+      </w:r>
+    </w:p>
+    <w:p>
+      <w:pPr>
+        <w:keepNext/>
+        <w:jc w:val="center"/>
+      </w:pPr>
+      <w:r>
+        <w:rPr>
+          <w:noProof/>
+          <w:lang w:eastAsia="en-GB"/>
+        </w:rPr>
+        <w:drawing>
+          <wp:inline distT="0" distB="0" distL="0" distR="0" wp14:anchorId="53375067" wp14:editId="0C1458BC">
+            <wp:extent cx="2667000" cy="409575"/>
+            <wp:effectExtent l="0" t="0" r="0" b="9525"/>
+            <wp:docPr id="10" name="Picture 10"/>
+            <wp:cNvGraphicFramePr>
+              <a:graphicFrameLocks xmlns:a="http://schemas.openxmlformats.org/drawingml/2006/main" noChangeAspect="1"/>
+            </wp:cNvGraphicFramePr>
+            <a:graphic xmlns:a="http://schemas.openxmlformats.org/drawingml/2006/main">
+              <a:graphicData uri="http://schemas.openxmlformats.org/drawingml/2006/picture">
+                <pic:pic xmlns:pic="http://schemas.openxmlformats.org/drawingml/2006/picture">
+                  <pic:nvPicPr>
+                    <pic:cNvPr id="1" name=""/>
+                    <pic:cNvPicPr/>
+                  </pic:nvPicPr>
+                  <pic:blipFill>
+                    <a:blip r:embed="rId16"/>
+                    <a:stretch>
+                      <a:fillRect/>
+                    </a:stretch>
+                  </pic:blipFill>
+                  <pic:spPr>
+                    <a:xfrm>
+                      <a:off x="0" y="0"/>
+                      <a:ext cx="2667000" cy="409575"/>
+                    </a:xfrm>
+                    <a:prstGeom prst="rect">
+                      <a:avLst/>
+                    </a:prstGeom>
+                  </pic:spPr>
+                </pic:pic>
+              </a:graphicData>
+            </a:graphic>
+          </wp:inline>
+        </w:drawing>
+      </w:r>
+    </w:p>
+    <w:p>
+      <w:pPr>
+        <w:pStyle w:val="Caption"/>
+        <w:jc w:val="center"/>
+      </w:pPr>
+      <w:r>
+        <w:t xml:space="preserve">Figure </w:t>
+      </w:r>
+      <w:r>
+        <w:fldChar w:fldCharType="begin"/>
+      </w:r>
+      <w:r>
+        <w:instrText xml:space="preserve"> SEQ Figure \* ARABIC </w:instrText>
+      </w:r>
+      <w:r>
+        <w:fldChar w:fldCharType="separate"/>
+      </w:r>
+      <w:r>
+        <w:rPr>
+          <w:noProof/>
+        </w:rPr>
+        <w:t>7</w:t>
+      </w:r>
+      <w:r>
+        <w:rPr>
+          <w:noProof/>
+        </w:rPr>
+        <w:fldChar w:fldCharType="end"/>
+      </w:r>
+      <w:r>
+        <w:t xml:space="preserve"> - Button to run the report</w:t>
       </w:r>
     </w:p>
     <w:p>
@@ -442,333 +2280,243 @@
     </w:p>
     <w:p>
       <w:pPr>
-        <w:pStyle w:val="ListParagraph"/>
-        <w:ind w:left="765"/>
-      </w:pPr>
-    </w:p>
-    <w:p>
-      <w:pPr>
-        <w:rPr>
-          <w:rFonts w:asciiTheme="majorHAnsi" w:eastAsiaTheme="majorEastAsia" w:hAnsiTheme="majorHAnsi" w:cstheme="majorBidi"/>
-          <w:color w:val="2E74B5" w:themeColor="accent1" w:themeShade="BF"/>
-          <w:sz w:val="26"/>
-          <w:szCs w:val="26"/>
-        </w:rPr>
-      </w:pPr>
-    </w:p>
-    <w:p>
-      <w:pPr>
-        <w:pStyle w:val="Heading2"/>
-        <w:rPr>
-          <w:lang w:val="pt-PT"/>
-        </w:rPr>
-      </w:pPr>
-      <w:r>
-        <w:rPr>
-          <w:lang w:val="pt-PT"/>
-        </w:rPr>
-        <w:t>Temp</w:t>
-      </w:r>
-    </w:p>
-    <w:p>
-      <w:pPr>
-        <w:rPr>
-          <w:b/>
-          <w:lang w:val="pt-PT"/>
-        </w:rPr>
-      </w:pPr>
-      <w:r>
-        <w:rPr>
-          <w:b/>
-          <w:lang w:val="pt-PT"/>
-        </w:rPr>
-        <w:t>-------PORTUGUESE-------</w:t>
-      </w:r>
-    </w:p>
-    <w:p>
-      <w:pPr>
-        <w:rPr>
-          <w:lang w:val="pt-PT"/>
-        </w:rPr>
-      </w:pPr>
-      <w:r>
-        <w:rPr>
-          <w:lang w:val="pt-PT"/>
-        </w:rPr>
-        <w:t>Fa</w:t>
-      </w:r>
-      <w:r>
-        <w:rPr>
-          <w:lang w:val="pt-PT"/>
-        </w:rPr>
-        <w:t>lta implementar algumas coisas. Nomeadamente:</w:t>
-      </w:r>
-    </w:p>
-    <w:p>
-      <w:pPr>
-        <w:pStyle w:val="ListParagraph"/>
-        <w:numPr>
-          <w:ilvl w:val="0"/>
-          <w:numId w:val="2"/>
-        </w:numPr>
-        <w:rPr>
-          <w:strike/>
-          <w:lang w:val="pt-PT"/>
-        </w:rPr>
-      </w:pPr>
-      <w:r>
-        <w:rPr>
-          <w:strike/>
-          <w:lang w:val="pt-PT"/>
-        </w:rPr>
-        <w:t>Leitura do XML para popular os campos da secção “</w:t>
-      </w:r>
-      <w:r>
-        <w:rPr>
-          <w:i/>
-          <w:strike/>
-          <w:lang w:val="pt-PT"/>
-        </w:rPr>
-        <w:t>Severity</w:t>
-      </w:r>
-      <w:r>
-        <w:rPr>
-          <w:strike/>
-          <w:lang w:val="pt-PT"/>
-        </w:rPr>
-        <w:t>”, para o filtro</w:t>
-      </w:r>
-    </w:p>
-    <w:p>
-      <w:pPr>
-        <w:pStyle w:val="ListParagraph"/>
-        <w:numPr>
-          <w:ilvl w:val="0"/>
-          <w:numId w:val="2"/>
-        </w:numPr>
-        <w:rPr>
-          <w:lang w:val="pt-PT"/>
-        </w:rPr>
-      </w:pPr>
-      <w:r>
-        <w:rPr>
-          <w:lang w:val="pt-PT"/>
-        </w:rPr>
-        <w:t>Fazer o grafismo</w:t>
-      </w:r>
-    </w:p>
-    <w:p>
-      <w:pPr>
-        <w:pStyle w:val="ListParagraph"/>
-        <w:numPr>
-          <w:ilvl w:val="1"/>
-          <w:numId w:val="2"/>
-        </w:numPr>
-        <w:rPr>
-          <w:lang w:val="pt-PT"/>
-        </w:rPr>
-      </w:pPr>
-      <w:r>
-        <w:rPr>
-          <w:lang w:val="pt-PT"/>
-        </w:rPr>
-        <w:t>Configurador</w:t>
-      </w:r>
-    </w:p>
-    <w:p>
-      <w:pPr>
-        <w:pStyle w:val="ListParagraph"/>
-        <w:numPr>
-          <w:ilvl w:val="1"/>
-          <w:numId w:val="2"/>
-        </w:numPr>
-        <w:rPr>
-          <w:lang w:val="pt-PT"/>
-        </w:rPr>
-      </w:pPr>
-      <w:r>
-        <w:rPr>
-          <w:lang w:val="pt-PT"/>
-        </w:rPr>
-        <w:t>E-mail enviado ao utilizador</w:t>
-      </w:r>
-    </w:p>
-    <w:p>
-      <w:pPr>
-        <w:pStyle w:val="ListParagraph"/>
-        <w:numPr>
-          <w:ilvl w:val="0"/>
-          <w:numId w:val="2"/>
-        </w:numPr>
-        <w:rPr>
-          <w:lang w:val="pt-PT"/>
-        </w:rPr>
-      </w:pPr>
-      <w:r>
-        <w:rPr>
-          <w:lang w:val="pt-PT"/>
-        </w:rPr>
-        <w:t>Classe responsável pelo envio dos e-mails</w:t>
-      </w:r>
-    </w:p>
-    <w:p>
-      <w:pPr>
-        <w:pStyle w:val="ListParagraph"/>
-        <w:numPr>
-          <w:ilvl w:val="0"/>
-          <w:numId w:val="2"/>
-        </w:numPr>
-        <w:rPr>
-          <w:strike/>
-          <w:lang w:val="pt-PT"/>
-        </w:rPr>
-      </w:pPr>
-      <w:r>
-        <w:rPr>
-          <w:strike/>
-          <w:lang w:val="pt-PT"/>
-        </w:rPr>
-        <w:t>Fazer o calendarizador</w:t>
-      </w:r>
-    </w:p>
-    <w:p>
-      <w:pPr>
-        <w:pStyle w:val="ListParagraph"/>
-        <w:numPr>
-          <w:ilvl w:val="0"/>
-          <w:numId w:val="2"/>
-        </w:numPr>
-        <w:rPr>
-          <w:lang w:val="pt-PT"/>
-        </w:rPr>
-      </w:pPr>
-      <w:r>
-        <w:rPr>
-          <w:lang w:val="pt-PT"/>
-        </w:rPr>
-        <w:t>Multithreading</w:t>
-      </w:r>
-    </w:p>
-    <w:p>
-      <w:pPr>
-        <w:pStyle w:val="ListParagraph"/>
-        <w:numPr>
-          <w:ilvl w:val="0"/>
-          <w:numId w:val="2"/>
-        </w:numPr>
-        <w:rPr>
-          <w:lang w:val="pt-PT"/>
-        </w:rPr>
-      </w:pPr>
-      <w:r>
-        <w:rPr>
-          <w:lang w:val="pt-PT"/>
-        </w:rPr>
-        <w:t>Verificar as classes LogData</w:t>
-      </w:r>
-    </w:p>
-    <w:p>
-      <w:pPr>
-        <w:pStyle w:val="ListParagraph"/>
-        <w:numPr>
-          <w:ilvl w:val="0"/>
-          <w:numId w:val="2"/>
-        </w:numPr>
-        <w:rPr>
-          <w:lang w:val="pt-PT"/>
-        </w:rPr>
-      </w:pPr>
-      <w:r>
-        <w:rPr>
-          <w:lang w:val="pt-PT"/>
-        </w:rPr>
-        <w:t>Importantissimo: ainda existem caminhos para ficheiros hard</w:t>
-      </w:r>
-      <w:r>
-        <w:rPr>
-          <w:lang w:val="pt-PT"/>
-        </w:rPr>
-        <w:t>c</w:t>
-      </w:r>
-      <w:bookmarkStart w:id="0" w:name="_GoBack"/>
-      <w:bookmarkEnd w:id="0"/>
-      <w:r>
-        <w:rPr>
-          <w:lang w:val="pt-PT"/>
-        </w:rPr>
-        <w:t>oced.</w:t>
-      </w:r>
-    </w:p>
-    <w:p>
-      <w:pPr>
-        <w:pStyle w:val="ListParagraph"/>
-        <w:numPr>
-          <w:ilvl w:val="0"/>
-          <w:numId w:val="2"/>
-        </w:numPr>
-        <w:rPr>
-          <w:lang w:val="pt-PT"/>
-        </w:rPr>
-      </w:pPr>
-      <w:r>
-        <w:rPr>
-          <w:lang w:val="pt-PT"/>
-        </w:rPr>
-        <w:t>Support dev’s ainda não tem lista definida</w:t>
-      </w:r>
-    </w:p>
-    <w:p>
-      <w:pPr>
-        <w:pStyle w:val="ListParagraph"/>
-        <w:numPr>
-          <w:ilvl w:val="0"/>
-          <w:numId w:val="2"/>
-        </w:numPr>
-        <w:rPr>
-          <w:lang w:val="pt-PT"/>
-        </w:rPr>
-      </w:pPr>
-      <w:r>
-        <w:rPr>
-          <w:lang w:val="pt-PT"/>
-        </w:rPr>
-        <w:t>Parsear os elementos passados no campo “Others”</w:t>
-      </w:r>
-    </w:p>
-    <w:p>
-      <w:pPr>
-        <w:pStyle w:val="ListParagraph"/>
-        <w:numPr>
-          <w:ilvl w:val="0"/>
-          <w:numId w:val="2"/>
-        </w:numPr>
-        <w:rPr>
-          <w:lang w:val="pt-PT"/>
-        </w:rPr>
-      </w:pPr>
-      <w:r>
-        <w:rPr>
-          <w:lang w:val="pt-PT"/>
-        </w:rPr>
-        <w:t>API-first design</w:t>
-      </w:r>
-    </w:p>
-    <w:p>
-      <w:pPr>
-        <w:pStyle w:val="ListParagraph"/>
-        <w:numPr>
-          <w:ilvl w:val="1"/>
-          <w:numId w:val="2"/>
-        </w:numPr>
-        <w:rPr>
-          <w:lang w:val="pt-PT"/>
-        </w:rPr>
-      </w:pPr>
-      <w:r>
-        <w:rPr>
-          <w:lang w:val="pt-PT"/>
-        </w:rPr>
-        <w:t>Criar criadores de coisas, acho eu.</w:t>
+        <w:keepNext/>
+        <w:jc w:val="center"/>
+      </w:pPr>
+      <w:r>
+        <w:rPr>
+          <w:noProof/>
+          <w:lang w:eastAsia="en-GB"/>
+        </w:rPr>
+        <w:lastRenderedPageBreak/>
+        <w:drawing>
+          <wp:inline distT="0" distB="0" distL="0" distR="0" wp14:anchorId="0DB4A635" wp14:editId="665902FD">
+            <wp:extent cx="5486400" cy="1476375"/>
+            <wp:effectExtent l="0" t="0" r="0" b="9525"/>
+            <wp:docPr id="11" name="Picture 11"/>
+            <wp:cNvGraphicFramePr>
+              <a:graphicFrameLocks xmlns:a="http://schemas.openxmlformats.org/drawingml/2006/main" noChangeAspect="1"/>
+            </wp:cNvGraphicFramePr>
+            <a:graphic xmlns:a="http://schemas.openxmlformats.org/drawingml/2006/main">
+              <a:graphicData uri="http://schemas.openxmlformats.org/drawingml/2006/picture">
+                <pic:pic xmlns:pic="http://schemas.openxmlformats.org/drawingml/2006/picture">
+                  <pic:nvPicPr>
+                    <pic:cNvPr id="1" name=""/>
+                    <pic:cNvPicPr/>
+                  </pic:nvPicPr>
+                  <pic:blipFill>
+                    <a:blip r:embed="rId17"/>
+                    <a:stretch>
+                      <a:fillRect/>
+                    </a:stretch>
+                  </pic:blipFill>
+                  <pic:spPr>
+                    <a:xfrm>
+                      <a:off x="0" y="0"/>
+                      <a:ext cx="5486400" cy="1476375"/>
+                    </a:xfrm>
+                    <a:prstGeom prst="rect">
+                      <a:avLst/>
+                    </a:prstGeom>
+                  </pic:spPr>
+                </pic:pic>
+              </a:graphicData>
+            </a:graphic>
+          </wp:inline>
+        </w:drawing>
+      </w:r>
+    </w:p>
+    <w:p>
+      <w:pPr>
+        <w:pStyle w:val="Caption"/>
+        <w:jc w:val="center"/>
+      </w:pPr>
+      <w:r>
+        <w:t xml:space="preserve">Figure </w:t>
+      </w:r>
+      <w:r>
+        <w:fldChar w:fldCharType="begin"/>
+      </w:r>
+      <w:r>
+        <w:instrText xml:space="preserve"> SEQ Figure \* ARABIC </w:instrText>
+      </w:r>
+      <w:r>
+        <w:fldChar w:fldCharType="separate"/>
+      </w:r>
+      <w:r>
+        <w:rPr>
+          <w:noProof/>
+        </w:rPr>
+        <w:t>8</w:t>
+      </w:r>
+      <w:r>
+        <w:rPr>
+          <w:noProof/>
+        </w:rPr>
+        <w:fldChar w:fldCharType="end"/>
+      </w:r>
+      <w:r>
+        <w:t xml:space="preserve"> - Information relative to the report result</w:t>
+      </w:r>
+    </w:p>
+    <w:p>
+      <w:pPr>
+        <w:keepNext/>
+        <w:jc w:val="center"/>
+      </w:pPr>
+      <w:r>
+        <w:rPr>
+          <w:noProof/>
+          <w:lang w:eastAsia="en-GB"/>
+        </w:rPr>
+        <w:drawing>
+          <wp:inline distT="0" distB="0" distL="0" distR="0" wp14:anchorId="7BE79347" wp14:editId="7E09FBB5">
+            <wp:extent cx="5731510" cy="1933575"/>
+            <wp:effectExtent l="0" t="0" r="2540" b="9525"/>
+            <wp:docPr id="1" name="Picture 1"/>
+            <wp:cNvGraphicFramePr>
+              <a:graphicFrameLocks xmlns:a="http://schemas.openxmlformats.org/drawingml/2006/main" noChangeAspect="1"/>
+            </wp:cNvGraphicFramePr>
+            <a:graphic xmlns:a="http://schemas.openxmlformats.org/drawingml/2006/main">
+              <a:graphicData uri="http://schemas.openxmlformats.org/drawingml/2006/picture">
+                <pic:pic xmlns:pic="http://schemas.openxmlformats.org/drawingml/2006/picture">
+                  <pic:nvPicPr>
+                    <pic:cNvPr id="1" name=""/>
+                    <pic:cNvPicPr/>
+                  </pic:nvPicPr>
+                  <pic:blipFill>
+                    <a:blip r:embed="rId18"/>
+                    <a:stretch>
+                      <a:fillRect/>
+                    </a:stretch>
+                  </pic:blipFill>
+                  <pic:spPr>
+                    <a:xfrm>
+                      <a:off x="0" y="0"/>
+                      <a:ext cx="5731510" cy="1933575"/>
+                    </a:xfrm>
+                    <a:prstGeom prst="rect">
+                      <a:avLst/>
+                    </a:prstGeom>
+                  </pic:spPr>
+                </pic:pic>
+              </a:graphicData>
+            </a:graphic>
+          </wp:inline>
+        </w:drawing>
+      </w:r>
+    </w:p>
+    <w:p>
+      <w:pPr>
+        <w:pStyle w:val="Caption"/>
+        <w:jc w:val="center"/>
+      </w:pPr>
+      <w:r>
+        <w:t xml:space="preserve">Figure </w:t>
+      </w:r>
+      <w:r>
+        <w:fldChar w:fldCharType="begin"/>
+      </w:r>
+      <w:r>
+        <w:instrText xml:space="preserve"> SEQ Figure \* ARABIC </w:instrText>
+      </w:r>
+      <w:r>
+        <w:fldChar w:fldCharType="separate"/>
+      </w:r>
+      <w:r>
+        <w:rPr>
+          <w:noProof/>
+        </w:rPr>
+        <w:t>9</w:t>
+      </w:r>
+      <w:r>
+        <w:rPr>
+          <w:noProof/>
+        </w:rPr>
+        <w:fldChar w:fldCharType="end"/>
+      </w:r>
+      <w:r>
+        <w:t xml:space="preserve"> - How many times the messages appeared in the logs</w:t>
+      </w:r>
+    </w:p>
+    <w:p>
+      <w:pPr>
+        <w:keepNext/>
+        <w:jc w:val="center"/>
+      </w:pPr>
+      <w:r>
+        <w:rPr>
+          <w:noProof/>
+          <w:lang w:eastAsia="en-GB"/>
+        </w:rPr>
+        <w:drawing>
+          <wp:inline distT="0" distB="0" distL="0" distR="0" wp14:anchorId="56E71611" wp14:editId="7A466A28">
+            <wp:extent cx="5731510" cy="2743835"/>
+            <wp:effectExtent l="0" t="0" r="2540" b="0"/>
+            <wp:docPr id="28" name="Picture 28"/>
+            <wp:cNvGraphicFramePr>
+              <a:graphicFrameLocks xmlns:a="http://schemas.openxmlformats.org/drawingml/2006/main" noChangeAspect="1"/>
+            </wp:cNvGraphicFramePr>
+            <a:graphic xmlns:a="http://schemas.openxmlformats.org/drawingml/2006/main">
+              <a:graphicData uri="http://schemas.openxmlformats.org/drawingml/2006/picture">
+                <pic:pic xmlns:pic="http://schemas.openxmlformats.org/drawingml/2006/picture">
+                  <pic:nvPicPr>
+                    <pic:cNvPr id="1" name=""/>
+                    <pic:cNvPicPr/>
+                  </pic:nvPicPr>
+                  <pic:blipFill>
+                    <a:blip r:embed="rId19"/>
+                    <a:stretch>
+                      <a:fillRect/>
+                    </a:stretch>
+                  </pic:blipFill>
+                  <pic:spPr>
+                    <a:xfrm>
+                      <a:off x="0" y="0"/>
+                      <a:ext cx="5731510" cy="2743835"/>
+                    </a:xfrm>
+                    <a:prstGeom prst="rect">
+                      <a:avLst/>
+                    </a:prstGeom>
+                  </pic:spPr>
+                </pic:pic>
+              </a:graphicData>
+            </a:graphic>
+          </wp:inline>
+        </w:drawing>
+      </w:r>
+    </w:p>
+    <w:p>
+      <w:pPr>
+        <w:pStyle w:val="Caption"/>
+        <w:jc w:val="center"/>
+      </w:pPr>
+      <w:r>
+        <w:t xml:space="preserve">Figure </w:t>
+      </w:r>
+      <w:r>
+        <w:fldChar w:fldCharType="begin"/>
+      </w:r>
+      <w:r>
+        <w:instrText xml:space="preserve"> SEQ Figure \* ARABIC </w:instrText>
+      </w:r>
+      <w:r>
+        <w:fldChar w:fldCharType="separate"/>
+      </w:r>
+      <w:r>
+        <w:rPr>
+          <w:noProof/>
+        </w:rPr>
+        <w:t>10</w:t>
+      </w:r>
+      <w:r>
+        <w:rPr>
+          <w:noProof/>
+        </w:rPr>
+        <w:fldChar w:fldCharType="end"/>
+      </w:r>
+      <w:r>
+        <w:t xml:space="preserve"> - XML file with the known log information</w:t>
       </w:r>
     </w:p>
     <w:sectPr>
@@ -1122,6 +2870,119 @@
       </w:rPr>
     </w:lvl>
   </w:abstractNum>
+  <w:abstractNum w:abstractNumId="3">
+    <w:nsid w:val="5C2E265C"/>
+    <w:multiLevelType w:val="hybridMultilevel"/>
+    <w:tmpl w:val="B446717C"/>
+    <w:lvl w:ilvl="0" w:tplc="08090001">
+      <w:start w:val="1"/>
+      <w:numFmt w:val="bullet"/>
+      <w:lvlText w:val=""/>
+      <w:lvlJc w:val="left"/>
+      <w:pPr>
+        <w:ind w:left="720" w:hanging="360"/>
+      </w:pPr>
+      <w:rPr>
+        <w:rFonts w:ascii="Symbol" w:hAnsi="Symbol" w:hint="default"/>
+      </w:rPr>
+    </w:lvl>
+    <w:lvl w:ilvl="1" w:tplc="08090003" w:tentative="1">
+      <w:start w:val="1"/>
+      <w:numFmt w:val="bullet"/>
+      <w:lvlText w:val="o"/>
+      <w:lvlJc w:val="left"/>
+      <w:pPr>
+        <w:ind w:left="1440" w:hanging="360"/>
+      </w:pPr>
+      <w:rPr>
+        <w:rFonts w:ascii="Courier New" w:hAnsi="Courier New" w:cs="Courier New" w:hint="default"/>
+      </w:rPr>
+    </w:lvl>
+    <w:lvl w:ilvl="2" w:tplc="08090005" w:tentative="1">
+      <w:start w:val="1"/>
+      <w:numFmt w:val="bullet"/>
+      <w:lvlText w:val=""/>
+      <w:lvlJc w:val="left"/>
+      <w:pPr>
+        <w:ind w:left="2160" w:hanging="360"/>
+      </w:pPr>
+      <w:rPr>
+        <w:rFonts w:ascii="Wingdings" w:hAnsi="Wingdings" w:hint="default"/>
+      </w:rPr>
+    </w:lvl>
+    <w:lvl w:ilvl="3" w:tplc="08090001" w:tentative="1">
+      <w:start w:val="1"/>
+      <w:numFmt w:val="bullet"/>
+      <w:lvlText w:val=""/>
+      <w:lvlJc w:val="left"/>
+      <w:pPr>
+        <w:ind w:left="2880" w:hanging="360"/>
+      </w:pPr>
+      <w:rPr>
+        <w:rFonts w:ascii="Symbol" w:hAnsi="Symbol" w:hint="default"/>
+      </w:rPr>
+    </w:lvl>
+    <w:lvl w:ilvl="4" w:tplc="08090003" w:tentative="1">
+      <w:start w:val="1"/>
+      <w:numFmt w:val="bullet"/>
+      <w:lvlText w:val="o"/>
+      <w:lvlJc w:val="left"/>
+      <w:pPr>
+        <w:ind w:left="3600" w:hanging="360"/>
+      </w:pPr>
+      <w:rPr>
+        <w:rFonts w:ascii="Courier New" w:hAnsi="Courier New" w:cs="Courier New" w:hint="default"/>
+      </w:rPr>
+    </w:lvl>
+    <w:lvl w:ilvl="5" w:tplc="08090005" w:tentative="1">
+      <w:start w:val="1"/>
+      <w:numFmt w:val="bullet"/>
+      <w:lvlText w:val=""/>
+      <w:lvlJc w:val="left"/>
+      <w:pPr>
+        <w:ind w:left="4320" w:hanging="360"/>
+      </w:pPr>
+      <w:rPr>
+        <w:rFonts w:ascii="Wingdings" w:hAnsi="Wingdings" w:hint="default"/>
+      </w:rPr>
+    </w:lvl>
+    <w:lvl w:ilvl="6" w:tplc="08090001" w:tentative="1">
+      <w:start w:val="1"/>
+      <w:numFmt w:val="bullet"/>
+      <w:lvlText w:val=""/>
+      <w:lvlJc w:val="left"/>
+      <w:pPr>
+        <w:ind w:left="5040" w:hanging="360"/>
+      </w:pPr>
+      <w:rPr>
+        <w:rFonts w:ascii="Symbol" w:hAnsi="Symbol" w:hint="default"/>
+      </w:rPr>
+    </w:lvl>
+    <w:lvl w:ilvl="7" w:tplc="08090003" w:tentative="1">
+      <w:start w:val="1"/>
+      <w:numFmt w:val="bullet"/>
+      <w:lvlText w:val="o"/>
+      <w:lvlJc w:val="left"/>
+      <w:pPr>
+        <w:ind w:left="5760" w:hanging="360"/>
+      </w:pPr>
+      <w:rPr>
+        <w:rFonts w:ascii="Courier New" w:hAnsi="Courier New" w:cs="Courier New" w:hint="default"/>
+      </w:rPr>
+    </w:lvl>
+    <w:lvl w:ilvl="8" w:tplc="08090005" w:tentative="1">
+      <w:start w:val="1"/>
+      <w:numFmt w:val="bullet"/>
+      <w:lvlText w:val=""/>
+      <w:lvlJc w:val="left"/>
+      <w:pPr>
+        <w:ind w:left="6480" w:hanging="360"/>
+      </w:pPr>
+      <w:rPr>
+        <w:rFonts w:ascii="Wingdings" w:hAnsi="Wingdings" w:hint="default"/>
+      </w:rPr>
+    </w:lvl>
+  </w:abstractNum>
   <w:num w:numId="1">
     <w:abstractNumId w:val="2"/>
   </w:num>
@@ -1130,6 +2991,9 @@
   </w:num>
   <w:num w:numId="3">
     <w:abstractNumId w:val="0"/>
+  </w:num>
+  <w:num w:numId="4">
+    <w:abstractNumId w:val="3"/>
   </w:num>
 </w:numbering>
 </file>
@@ -1528,6 +3392,27 @@
     <w:name w:val="Normal"/>
     <w:qFormat/>
   </w:style>
+  <w:style w:type="paragraph" w:styleId="Heading1">
+    <w:name w:val="heading 1"/>
+    <w:basedOn w:val="Normal"/>
+    <w:next w:val="Normal"/>
+    <w:link w:val="Heading1Char"/>
+    <w:uiPriority w:val="9"/>
+    <w:qFormat/>
+    <w:rsid w:val="002A2F6E"/>
+    <w:pPr>
+      <w:keepNext/>
+      <w:keepLines/>
+      <w:spacing w:before="240" w:after="0"/>
+      <w:outlineLvl w:val="0"/>
+    </w:pPr>
+    <w:rPr>
+      <w:rFonts w:asciiTheme="majorHAnsi" w:eastAsiaTheme="majorEastAsia" w:hAnsiTheme="majorHAnsi" w:cstheme="majorBidi"/>
+      <w:color w:val="2E74B5" w:themeColor="accent1" w:themeShade="BF"/>
+      <w:sz w:val="32"/>
+      <w:szCs w:val="32"/>
+    </w:rPr>
+  </w:style>
   <w:style w:type="paragraph" w:styleId="Heading2">
     <w:name w:val="heading 2"/>
     <w:basedOn w:val="Normal"/>
@@ -1548,6 +3433,28 @@
       <w:color w:val="2E74B5" w:themeColor="accent1" w:themeShade="BF"/>
       <w:sz w:val="26"/>
       <w:szCs w:val="26"/>
+    </w:rPr>
+  </w:style>
+  <w:style w:type="paragraph" w:styleId="Heading3">
+    <w:name w:val="heading 3"/>
+    <w:basedOn w:val="Normal"/>
+    <w:next w:val="Normal"/>
+    <w:link w:val="Heading3Char"/>
+    <w:uiPriority w:val="9"/>
+    <w:unhideWhenUsed/>
+    <w:qFormat/>
+    <w:rsid w:val="002B30EE"/>
+    <w:pPr>
+      <w:keepNext/>
+      <w:keepLines/>
+      <w:spacing w:before="40" w:after="0"/>
+      <w:outlineLvl w:val="2"/>
+    </w:pPr>
+    <w:rPr>
+      <w:rFonts w:asciiTheme="majorHAnsi" w:eastAsiaTheme="majorEastAsia" w:hAnsiTheme="majorHAnsi" w:cstheme="majorBidi"/>
+      <w:color w:val="1F4D78" w:themeColor="accent1" w:themeShade="7F"/>
+      <w:sz w:val="24"/>
+      <w:szCs w:val="24"/>
     </w:rPr>
   </w:style>
   <w:style w:type="character" w:default="1" w:styleId="DefaultParagraphFont">
@@ -1634,6 +3541,51 @@
       <w:ind w:left="720"/>
       <w:contextualSpacing/>
     </w:pPr>
+  </w:style>
+  <w:style w:type="character" w:customStyle="1" w:styleId="Heading3Char">
+    <w:name w:val="Heading 3 Char"/>
+    <w:basedOn w:val="DefaultParagraphFont"/>
+    <w:link w:val="Heading3"/>
+    <w:uiPriority w:val="9"/>
+    <w:rsid w:val="002B30EE"/>
+    <w:rPr>
+      <w:rFonts w:asciiTheme="majorHAnsi" w:eastAsiaTheme="majorEastAsia" w:hAnsiTheme="majorHAnsi" w:cstheme="majorBidi"/>
+      <w:color w:val="1F4D78" w:themeColor="accent1" w:themeShade="7F"/>
+      <w:sz w:val="24"/>
+      <w:szCs w:val="24"/>
+    </w:rPr>
+  </w:style>
+  <w:style w:type="paragraph" w:styleId="Caption">
+    <w:name w:val="caption"/>
+    <w:basedOn w:val="Normal"/>
+    <w:next w:val="Normal"/>
+    <w:uiPriority w:val="35"/>
+    <w:unhideWhenUsed/>
+    <w:qFormat/>
+    <w:rsid w:val="00D35768"/>
+    <w:pPr>
+      <w:spacing w:after="200" w:line="240" w:lineRule="auto"/>
+    </w:pPr>
+    <w:rPr>
+      <w:i/>
+      <w:iCs/>
+      <w:color w:val="44546A" w:themeColor="text2"/>
+      <w:sz w:val="18"/>
+      <w:szCs w:val="18"/>
+    </w:rPr>
+  </w:style>
+  <w:style w:type="character" w:customStyle="1" w:styleId="Heading1Char">
+    <w:name w:val="Heading 1 Char"/>
+    <w:basedOn w:val="DefaultParagraphFont"/>
+    <w:link w:val="Heading1"/>
+    <w:uiPriority w:val="9"/>
+    <w:rsid w:val="002A2F6E"/>
+    <w:rPr>
+      <w:rFonts w:asciiTheme="majorHAnsi" w:eastAsiaTheme="majorEastAsia" w:hAnsiTheme="majorHAnsi" w:cstheme="majorBidi"/>
+      <w:color w:val="2E74B5" w:themeColor="accent1" w:themeShade="BF"/>
+      <w:sz w:val="32"/>
+      <w:szCs w:val="32"/>
+    </w:rPr>
   </w:style>
 </w:styles>
 </file>

</xml_diff>